<commit_message>
Documentacion, diagrama entidad relacion
</commit_message>
<xml_diff>
--- a/Documentacion Proyecto.docx
+++ b/Documentacion Proyecto.docx
@@ -251,7 +251,7 @@
                                     <w:lang w:val="es-ES" w:eastAsia="es-ES" w:bidi="ar-SA"/>
                                   </w:rPr>
                                 </w:pPr>
-                                <w:hyperlink r:id="rId5" w:history="1">
+                                <w:hyperlink r:id="rId6" w:history="1">
                                   <w:r>
                                     <w:rPr>
                                       <w:rFonts w:asciiTheme="minorHAnsi" w:eastAsiaTheme="minorEastAsia" w:hAnsiTheme="minorHAnsi" w:cstheme="minorBidi"/>
@@ -274,7 +274,7 @@
                                     <w:lang w:val="es-ES" w:eastAsia="es-ES" w:bidi="ar-SA"/>
                                   </w:rPr>
                                 </w:pPr>
-                                <w:hyperlink r:id="rId6" w:history="1">
+                                <w:hyperlink r:id="rId7" w:history="1">
                                   <w:r>
                                     <w:rPr>
                                       <w:rFonts w:asciiTheme="minorHAnsi" w:eastAsiaTheme="minorEastAsia" w:hAnsiTheme="minorHAnsi" w:cstheme="minorBidi"/>
@@ -309,7 +309,7 @@
                                     <w:lang w:val="es-ES" w:eastAsia="es-ES" w:bidi="ar-SA"/>
                                   </w:rPr>
                                 </w:pPr>
-                                <w:hyperlink r:id="rId7" w:history="1">
+                                <w:hyperlink r:id="rId8" w:history="1">
                                   <w:r>
                                     <w:rPr>
                                       <w:rFonts w:asciiTheme="minorHAnsi" w:eastAsiaTheme="minorEastAsia" w:hAnsiTheme="minorHAnsi" w:cstheme="minorBidi"/>
@@ -354,7 +354,7 @@
                               <w:lang w:val="es-ES" w:eastAsia="es-ES" w:bidi="ar-SA"/>
                             </w:rPr>
                           </w:pPr>
-                          <w:hyperlink r:id="rId8" w:history="1">
+                          <w:hyperlink r:id="rId9" w:history="1">
                             <w:r>
                               <w:rPr>
                                 <w:rFonts w:asciiTheme="minorHAnsi" w:eastAsiaTheme="minorEastAsia" w:hAnsiTheme="minorHAnsi" w:cstheme="minorBidi"/>
@@ -377,7 +377,7 @@
                               <w:lang w:val="es-ES" w:eastAsia="es-ES" w:bidi="ar-SA"/>
                             </w:rPr>
                           </w:pPr>
-                          <w:hyperlink r:id="rId9" w:history="1">
+                          <w:hyperlink r:id="rId10" w:history="1">
                             <w:r>
                               <w:rPr>
                                 <w:rFonts w:asciiTheme="minorHAnsi" w:eastAsiaTheme="minorEastAsia" w:hAnsiTheme="minorHAnsi" w:cstheme="minorBidi"/>
@@ -412,7 +412,7 @@
                               <w:lang w:val="es-ES" w:eastAsia="es-ES" w:bidi="ar-SA"/>
                             </w:rPr>
                           </w:pPr>
-                          <w:hyperlink r:id="rId10" w:history="1">
+                          <w:hyperlink r:id="rId11" w:history="1">
                             <w:r>
                               <w:rPr>
                                 <w:rFonts w:asciiTheme="minorHAnsi" w:eastAsiaTheme="minorEastAsia" w:hAnsiTheme="minorHAnsi" w:cstheme="minorBidi"/>
@@ -589,7 +589,10 @@
                               <w:txbxContent>
                                 <w:p>
                                   <w:pPr>
+                                    <w:pStyle w:val="Ttulo1"/>
                                     <w:rPr>
+                                      <w:rFonts w:asciiTheme="minorHAnsi" w:hAnsiTheme="minorHAnsi" w:cstheme="minorHAnsi"/>
+                                      <w:b/>
                                       <w:color w:val="FFFFFF" w:themeColor="background1"/>
                                       <w:sz w:val="72"/>
                                       <w:szCs w:val="72"/>
@@ -598,6 +601,8 @@
                                   </w:pPr>
                                   <w:r>
                                     <w:rPr>
+                                      <w:rFonts w:asciiTheme="minorHAnsi" w:hAnsiTheme="minorHAnsi" w:cstheme="minorHAnsi"/>
+                                      <w:b/>
                                       <w:color w:val="FFFFFF" w:themeColor="background1"/>
                                       <w:sz w:val="72"/>
                                       <w:szCs w:val="72"/>
@@ -745,7 +750,10 @@
                         <w:txbxContent>
                           <w:p>
                             <w:pPr>
+                              <w:pStyle w:val="Ttulo1"/>
                               <w:rPr>
+                                <w:rFonts w:asciiTheme="minorHAnsi" w:hAnsiTheme="minorHAnsi" w:cstheme="minorHAnsi"/>
+                                <w:b/>
                                 <w:color w:val="FFFFFF" w:themeColor="background1"/>
                                 <w:sz w:val="72"/>
                                 <w:szCs w:val="72"/>
@@ -754,6 +762,8 @@
                             </w:pPr>
                             <w:r>
                               <w:rPr>
+                                <w:rFonts w:asciiTheme="minorHAnsi" w:hAnsiTheme="minorHAnsi" w:cstheme="minorHAnsi"/>
+                                <w:b/>
                                 <w:color w:val="FFFFFF" w:themeColor="background1"/>
                                 <w:sz w:val="72"/>
                                 <w:szCs w:val="72"/>
@@ -1140,13 +1150,585 @@
             <w:br w:type="page"/>
           </w:r>
         </w:p>
-        <w:bookmarkStart w:id="0" w:name="_GoBack" w:displacedByCustomXml="next"/>
-        <w:bookmarkEnd w:id="0" w:displacedByCustomXml="next"/>
       </w:sdtContent>
     </w:sdt>
     <w:p>
       <w:pPr>
-        <w:jc w:val="center"/>
+        <w:rPr>
+          <w:rFonts w:ascii="Arial" w:hAnsi="Arial" w:cs="Arial"/>
+          <w:b/>
+          <w:i/>
+          <w:sz w:val="32"/>
+          <w:lang w:val="es-ES"/>
+        </w:rPr>
+      </w:pPr>
+      <w:r>
+        <w:rPr>
+          <w:rFonts w:ascii="Arial" w:hAnsi="Arial" w:cs="Arial"/>
+          <w:b/>
+          <w:i/>
+          <w:sz w:val="32"/>
+          <w:lang w:val="es-ES"/>
+        </w:rPr>
+        <w:lastRenderedPageBreak/>
+        <w:t>INDICE</w:t>
+      </w:r>
+    </w:p>
+    <w:p>
+      <w:pPr>
+        <w:rPr>
+          <w:rFonts w:ascii="Arial" w:hAnsi="Arial" w:cs="Arial"/>
+          <w:b/>
+          <w:i/>
+          <w:sz w:val="32"/>
+          <w:lang w:val="es-ES"/>
+        </w:rPr>
+      </w:pPr>
+      <w:bookmarkStart w:id="0" w:name="_GoBack"/>
+      <w:bookmarkEnd w:id="0"/>
+    </w:p>
+    <w:p>
+      <w:pPr>
+        <w:rPr>
+          <w:rFonts w:ascii="Arial" w:hAnsi="Arial" w:cs="Arial"/>
+          <w:b/>
+          <w:i/>
+          <w:noProof/>
+          <w:sz w:val="32"/>
+          <w:lang w:val="es-ES"/>
+        </w:rPr>
+        <w:sectPr>
+          <w:type w:val="continuous"/>
+          <w:pgSz w:w="12240" w:h="15840"/>
+          <w:pgMar w:top="1134" w:right="1134" w:bottom="1134" w:left="1134" w:header="0" w:footer="0" w:gutter="0"/>
+          <w:cols w:space="720"/>
+          <w:formProt w:val="0"/>
+          <w:titlePg/>
+          <w:docGrid w:linePitch="326"/>
+        </w:sectPr>
+      </w:pPr>
+      <w:r>
+        <w:rPr>
+          <w:rFonts w:ascii="Arial" w:hAnsi="Arial" w:cs="Arial"/>
+          <w:b/>
+          <w:i/>
+          <w:sz w:val="32"/>
+          <w:lang w:val="es-ES"/>
+        </w:rPr>
+        <w:fldChar w:fldCharType="begin"/>
+      </w:r>
+      <w:r>
+        <w:rPr>
+          <w:rFonts w:ascii="Arial" w:hAnsi="Arial" w:cs="Arial"/>
+          <w:b/>
+          <w:i/>
+          <w:sz w:val="32"/>
+          <w:lang w:val="es-ES"/>
+        </w:rPr>
+        <w:instrText xml:space="preserve"> INDEX \e "</w:instrText>
+      </w:r>
+      <w:r>
+        <w:rPr>
+          <w:rFonts w:ascii="Arial" w:hAnsi="Arial" w:cs="Arial"/>
+          <w:b/>
+          <w:i/>
+          <w:sz w:val="32"/>
+          <w:lang w:val="es-ES"/>
+        </w:rPr>
+        <w:tab/>
+        <w:instrText xml:space="preserve">" \c "1" \z "3082" </w:instrText>
+      </w:r>
+      <w:r>
+        <w:rPr>
+          <w:rFonts w:ascii="Arial" w:hAnsi="Arial" w:cs="Arial"/>
+          <w:b/>
+          <w:i/>
+          <w:sz w:val="32"/>
+          <w:lang w:val="es-ES"/>
+        </w:rPr>
+        <w:fldChar w:fldCharType="separate"/>
+      </w:r>
+    </w:p>
+    <w:p>
+      <w:pPr>
+        <w:pStyle w:val="ndice1"/>
+        <w:tabs>
+          <w:tab w:val="right" w:leader="dot" w:pos="9962"/>
+        </w:tabs>
+        <w:spacing w:line="600" w:lineRule="auto"/>
+        <w:rPr>
+          <w:b/>
+          <w:noProof/>
+          <w:sz w:val="24"/>
+        </w:rPr>
+      </w:pPr>
+      <w:r>
+        <w:rPr>
+          <w:rFonts w:ascii="Arial" w:hAnsi="Arial" w:cs="Arial"/>
+          <w:b/>
+          <w:i/>
+          <w:noProof/>
+          <w:sz w:val="24"/>
+        </w:rPr>
+        <w:t>DIAGRAMA DE CASOS DE USOS</w:t>
+      </w:r>
+      <w:r>
+        <w:rPr>
+          <w:b/>
+          <w:noProof/>
+          <w:sz w:val="24"/>
+        </w:rPr>
+        <w:tab/>
+        <w:t>4</w:t>
+      </w:r>
+    </w:p>
+    <w:p>
+      <w:pPr>
+        <w:pStyle w:val="ndice1"/>
+        <w:tabs>
+          <w:tab w:val="right" w:leader="dot" w:pos="9962"/>
+        </w:tabs>
+        <w:spacing w:line="600" w:lineRule="auto"/>
+        <w:rPr>
+          <w:b/>
+          <w:noProof/>
+          <w:sz w:val="24"/>
+        </w:rPr>
+      </w:pPr>
+      <w:r>
+        <w:rPr>
+          <w:rFonts w:ascii="Arial" w:eastAsiaTheme="majorEastAsia" w:hAnsi="Arial" w:cs="Arial"/>
+          <w:b/>
+          <w:i/>
+          <w:noProof/>
+          <w:sz w:val="24"/>
+        </w:rPr>
+        <w:t>DIAGRAMA DE CLASES</w:t>
+      </w:r>
+      <w:r>
+        <w:rPr>
+          <w:b/>
+          <w:noProof/>
+          <w:sz w:val="24"/>
+        </w:rPr>
+        <w:tab/>
+        <w:t>28</w:t>
+      </w:r>
+    </w:p>
+    <w:p>
+      <w:pPr>
+        <w:pStyle w:val="ndice1"/>
+        <w:tabs>
+          <w:tab w:val="right" w:leader="dot" w:pos="9962"/>
+        </w:tabs>
+        <w:spacing w:line="600" w:lineRule="auto"/>
+        <w:rPr>
+          <w:b/>
+          <w:noProof/>
+          <w:sz w:val="24"/>
+        </w:rPr>
+      </w:pPr>
+      <w:r>
+        <w:rPr>
+          <w:b/>
+          <w:noProof/>
+          <w:sz w:val="24"/>
+          <w:lang w:val="es-EC"/>
+        </w:rPr>
+        <w:t>DIAGRAMA DE ENTIDAD RELACION DE LA BASE DE DATOS</w:t>
+      </w:r>
+      <w:r>
+        <w:rPr>
+          <w:b/>
+          <w:noProof/>
+          <w:sz w:val="24"/>
+        </w:rPr>
+        <w:tab/>
+        <w:t>29</w:t>
+      </w:r>
+    </w:p>
+    <w:p>
+      <w:pPr>
+        <w:pStyle w:val="ndice1"/>
+        <w:tabs>
+          <w:tab w:val="right" w:leader="dot" w:pos="9962"/>
+        </w:tabs>
+        <w:spacing w:line="600" w:lineRule="auto"/>
+        <w:rPr>
+          <w:b/>
+          <w:noProof/>
+          <w:sz w:val="24"/>
+        </w:rPr>
+      </w:pPr>
+      <w:r>
+        <w:rPr>
+          <w:rFonts w:ascii="Arial" w:eastAsiaTheme="majorEastAsia" w:hAnsi="Arial" w:cs="Arial"/>
+          <w:b/>
+          <w:i/>
+          <w:noProof/>
+          <w:sz w:val="24"/>
+        </w:rPr>
+        <w:t>DIAGRAMA DE SECUENCIAS</w:t>
+      </w:r>
+      <w:r>
+        <w:rPr>
+          <w:b/>
+          <w:noProof/>
+          <w:sz w:val="24"/>
+        </w:rPr>
+        <w:tab/>
+        <w:t>28</w:t>
+      </w:r>
+    </w:p>
+    <w:p>
+      <w:pPr>
+        <w:pStyle w:val="ndice1"/>
+        <w:tabs>
+          <w:tab w:val="right" w:leader="dot" w:pos="9962"/>
+        </w:tabs>
+        <w:spacing w:line="600" w:lineRule="auto"/>
+        <w:rPr>
+          <w:b/>
+          <w:bCs/>
+          <w:iCs/>
+          <w:noProof/>
+          <w:sz w:val="24"/>
+        </w:rPr>
+      </w:pPr>
+      <w:r>
+        <w:rPr>
+          <w:rFonts w:ascii="Arial" w:hAnsi="Arial" w:cs="Arial"/>
+          <w:b/>
+          <w:i/>
+          <w:noProof/>
+          <w:sz w:val="24"/>
+        </w:rPr>
+        <w:t>ESPECIFICACION DE CASOS DE USOS</w:t>
+      </w:r>
+      <w:r>
+        <w:rPr>
+          <w:b/>
+          <w:noProof/>
+          <w:sz w:val="24"/>
+        </w:rPr>
+        <w:tab/>
+      </w:r>
+      <w:r>
+        <w:rPr>
+          <w:b/>
+          <w:bCs/>
+          <w:i/>
+          <w:iCs/>
+          <w:noProof/>
+          <w:sz w:val="24"/>
+        </w:rPr>
+        <w:t>4</w:t>
+      </w:r>
+    </w:p>
+    <w:p>
+      <w:pPr>
+        <w:spacing w:line="600" w:lineRule="auto"/>
+        <w:rPr>
+          <w:rFonts w:ascii="Arial" w:hAnsi="Arial" w:cs="Arial"/>
+          <w:b/>
+          <w:i/>
+          <w:noProof/>
+          <w:sz w:val="44"/>
+          <w:lang w:val="es-ES"/>
+        </w:rPr>
+        <w:sectPr>
+          <w:type w:val="continuous"/>
+          <w:pgSz w:w="12240" w:h="15840"/>
+          <w:pgMar w:top="1134" w:right="1134" w:bottom="1134" w:left="1134" w:header="0" w:footer="0" w:gutter="0"/>
+          <w:cols w:space="720"/>
+          <w:formProt w:val="0"/>
+          <w:titlePg/>
+          <w:docGrid w:linePitch="326"/>
+        </w:sectPr>
+      </w:pPr>
+    </w:p>
+    <w:p>
+      <w:pPr>
+        <w:rPr>
+          <w:rFonts w:ascii="Arial" w:hAnsi="Arial" w:cs="Arial"/>
+          <w:b/>
+          <w:i/>
+          <w:sz w:val="32"/>
+          <w:lang w:val="es-ES"/>
+        </w:rPr>
+      </w:pPr>
+      <w:r>
+        <w:rPr>
+          <w:rFonts w:ascii="Arial" w:hAnsi="Arial" w:cs="Arial"/>
+          <w:b/>
+          <w:i/>
+          <w:sz w:val="32"/>
+          <w:lang w:val="es-ES"/>
+        </w:rPr>
+        <w:fldChar w:fldCharType="end"/>
+      </w:r>
+    </w:p>
+    <w:p>
+      <w:pPr>
+        <w:rPr>
+          <w:lang w:val="es-ES"/>
+        </w:rPr>
+      </w:pPr>
+      <w:r>
+        <w:rPr>
+          <w:lang w:val="es-ES"/>
+        </w:rPr>
+        <w:br w:type="page"/>
+      </w:r>
+    </w:p>
+    <w:p>
+      <w:pPr>
+        <w:rPr>
+          <w:rFonts w:ascii="Arial" w:hAnsi="Arial" w:cs="Arial"/>
+          <w:b/>
+          <w:i/>
+          <w:sz w:val="32"/>
+          <w:lang w:val="es-ES"/>
+        </w:rPr>
+      </w:pPr>
+    </w:p>
+    <w:p>
+      <w:pPr>
+        <w:rPr>
+          <w:lang w:val="es-ES"/>
+        </w:rPr>
+      </w:pPr>
+      <w:r>
+        <w:rPr>
+          <w:lang w:val="es-ES"/>
+        </w:rPr>
+        <w:br w:type="page"/>
+      </w:r>
+    </w:p>
+    <w:p>
+      <w:pPr>
+        <w:rPr>
+          <w:rFonts w:ascii="Arial" w:hAnsi="Arial" w:cs="Arial"/>
+          <w:b/>
+          <w:i/>
+          <w:sz w:val="32"/>
+          <w:lang w:val="es-ES"/>
+        </w:rPr>
+      </w:pPr>
+    </w:p>
+    <w:p>
+      <w:pPr>
+        <w:pStyle w:val="Ttulo2"/>
+        <w:rPr>
+          <w:rFonts w:ascii="Arial" w:hAnsi="Arial" w:cs="Arial"/>
+          <w:b/>
+          <w:i/>
+          <w:color w:val="auto"/>
+          <w:sz w:val="32"/>
+          <w:lang w:val="es-ES"/>
+        </w:rPr>
+      </w:pPr>
+      <w:r>
+        <w:rPr>
+          <w:rFonts w:ascii="Arial" w:hAnsi="Arial" w:cs="Arial"/>
+          <w:b/>
+          <w:i/>
+          <w:color w:val="auto"/>
+          <w:sz w:val="32"/>
+          <w:lang w:val="es-ES"/>
+        </w:rPr>
+        <w:t>DIAGRAMA DE CASOS DE USOS</w:t>
+      </w:r>
+      <w:r>
+        <w:rPr>
+          <w:rFonts w:ascii="Arial" w:hAnsi="Arial" w:cs="Arial"/>
+          <w:b/>
+          <w:i/>
+          <w:color w:val="auto"/>
+          <w:sz w:val="32"/>
+          <w:lang w:val="es-ES"/>
+        </w:rPr>
+        <w:fldChar w:fldCharType="begin"/>
+      </w:r>
+      <w:r>
+        <w:rPr>
+          <w:lang w:val="es-ES"/>
+        </w:rPr>
+        <w:instrText xml:space="preserve"> XE "</w:instrText>
+      </w:r>
+      <w:r>
+        <w:rPr>
+          <w:rFonts w:ascii="Arial" w:hAnsi="Arial" w:cs="Arial"/>
+          <w:b/>
+          <w:i/>
+          <w:color w:val="auto"/>
+          <w:sz w:val="32"/>
+          <w:lang w:val="es-ES"/>
+        </w:rPr>
+        <w:instrText>DIAGRAMA DE CASOS DE USOS</w:instrText>
+      </w:r>
+      <w:r>
+        <w:rPr>
+          <w:lang w:val="es-ES"/>
+        </w:rPr>
+        <w:instrText xml:space="preserve">" </w:instrText>
+      </w:r>
+      <w:r>
+        <w:rPr>
+          <w:rFonts w:ascii="Arial" w:hAnsi="Arial" w:cs="Arial"/>
+          <w:b/>
+          <w:i/>
+          <w:color w:val="auto"/>
+          <w:sz w:val="32"/>
+          <w:lang w:val="es-ES"/>
+        </w:rPr>
+        <w:fldChar w:fldCharType="end"/>
+      </w:r>
+    </w:p>
+    <w:p>
+      <w:pPr>
+        <w:rPr>
+          <w:rFonts w:ascii="Arial" w:hAnsi="Arial" w:cs="Arial"/>
+          <w:b/>
+          <w:sz w:val="28"/>
+          <w:lang w:val="es-ES"/>
+        </w:rPr>
+      </w:pPr>
+    </w:p>
+    <w:p>
+      <w:pPr>
+        <w:rPr>
+          <w:rFonts w:ascii="Arial" w:hAnsi="Arial" w:cs="Arial"/>
+          <w:b/>
+          <w:sz w:val="28"/>
+          <w:lang w:val="es-ES"/>
+        </w:rPr>
+      </w:pPr>
+    </w:p>
+    <w:p>
+      <w:pPr>
+        <w:rPr>
+          <w:rFonts w:ascii="Arial" w:hAnsi="Arial" w:cs="Arial"/>
+          <w:b/>
+          <w:sz w:val="28"/>
+          <w:lang w:val="es-ES"/>
+        </w:rPr>
+      </w:pPr>
+    </w:p>
+    <w:p>
+      <w:pPr>
+        <w:rPr>
+          <w:rFonts w:ascii="Arial" w:hAnsi="Arial" w:cs="Arial"/>
+          <w:b/>
+          <w:sz w:val="28"/>
+          <w:lang w:val="es-ES"/>
+        </w:rPr>
+      </w:pPr>
+    </w:p>
+    <w:p>
+      <w:pPr>
+        <w:rPr>
+          <w:rFonts w:ascii="Arial" w:hAnsi="Arial" w:cs="Arial"/>
+          <w:b/>
+          <w:sz w:val="28"/>
+          <w:lang w:val="es-ES"/>
+        </w:rPr>
+      </w:pPr>
+    </w:p>
+    <w:p>
+      <w:pPr>
+        <w:rPr>
+          <w:rFonts w:ascii="Arial" w:hAnsi="Arial" w:cs="Arial"/>
+          <w:b/>
+          <w:sz w:val="28"/>
+          <w:lang w:val="es-ES"/>
+        </w:rPr>
+      </w:pPr>
+    </w:p>
+    <w:p>
+      <w:pPr>
+        <w:rPr>
+          <w:rFonts w:ascii="Arial" w:hAnsi="Arial" w:cs="Arial"/>
+          <w:b/>
+          <w:sz w:val="28"/>
+          <w:lang w:val="es-ES"/>
+        </w:rPr>
+      </w:pPr>
+    </w:p>
+    <w:p>
+      <w:pPr>
+        <w:pStyle w:val="Ttulo2"/>
+        <w:rPr>
+          <w:rFonts w:ascii="Arial" w:hAnsi="Arial" w:cs="Arial"/>
+          <w:b/>
+          <w:i/>
+          <w:color w:val="auto"/>
+          <w:sz w:val="32"/>
+          <w:lang w:val="es-ES"/>
+        </w:rPr>
+      </w:pPr>
+      <w:r>
+        <w:rPr>
+          <w:rFonts w:ascii="Arial" w:hAnsi="Arial" w:cs="Arial"/>
+          <w:b/>
+          <w:i/>
+          <w:color w:val="auto"/>
+          <w:sz w:val="32"/>
+          <w:lang w:val="es-ES"/>
+        </w:rPr>
+        <w:t>ESPECIFICACION DE CASOS DE USOS</w:t>
+      </w:r>
+      <w:r>
+        <w:rPr>
+          <w:rFonts w:ascii="Arial" w:hAnsi="Arial" w:cs="Arial"/>
+          <w:b/>
+          <w:i/>
+          <w:color w:val="auto"/>
+          <w:sz w:val="32"/>
+          <w:lang w:val="es-ES"/>
+        </w:rPr>
+        <w:fldChar w:fldCharType="begin"/>
+      </w:r>
+      <w:r>
+        <w:rPr>
+          <w:lang w:val="es-ES"/>
+        </w:rPr>
+        <w:instrText xml:space="preserve"> XE "</w:instrText>
+      </w:r>
+      <w:r>
+        <w:rPr>
+          <w:rFonts w:ascii="Arial" w:hAnsi="Arial" w:cs="Arial"/>
+          <w:b/>
+          <w:i/>
+          <w:color w:val="auto"/>
+          <w:sz w:val="32"/>
+          <w:lang w:val="es-ES"/>
+        </w:rPr>
+        <w:instrText>ESPECIFICACION DE CASOS DE USOS</w:instrText>
+      </w:r>
+      <w:r>
+        <w:rPr>
+          <w:lang w:val="es-ES"/>
+        </w:rPr>
+        <w:instrText xml:space="preserve">" \b \i </w:instrText>
+      </w:r>
+      <w:r>
+        <w:rPr>
+          <w:rFonts w:ascii="Arial" w:hAnsi="Arial" w:cs="Arial"/>
+          <w:b/>
+          <w:i/>
+          <w:color w:val="auto"/>
+          <w:sz w:val="32"/>
+          <w:lang w:val="es-ES"/>
+        </w:rPr>
+        <w:fldChar w:fldCharType="end"/>
+      </w:r>
+    </w:p>
+    <w:p>
+      <w:pPr>
+        <w:rPr>
+          <w:lang w:val="es-ES"/>
+        </w:rPr>
       </w:pPr>
     </w:p>
     <w:tbl>
@@ -2654,13 +3236,7 @@
               <w:rPr>
                 <w:lang w:val="es-ES"/>
               </w:rPr>
-              <w:t xml:space="preserve"> </w:t>
-            </w:r>
-            <w:r>
-              <w:rPr>
-                <w:lang w:val="es-ES"/>
-              </w:rPr>
-              <w:t>buscado</w:t>
+              <w:t xml:space="preserve"> buscado</w:t>
             </w:r>
           </w:p>
         </w:tc>
@@ -3566,13 +4142,7 @@
               <w:rPr>
                 <w:lang w:val="es-ES"/>
               </w:rPr>
-              <w:t>Ingresar al aplicativo y consultar los</w:t>
-            </w:r>
-            <w:r>
-              <w:rPr>
-                <w:lang w:val="es-ES"/>
-              </w:rPr>
-              <w:t xml:space="preserve"> nuevos </w:t>
+              <w:t xml:space="preserve">Ingresar al aplicativo y consultar los nuevos </w:t>
             </w:r>
             <w:proofErr w:type="spellStart"/>
             <w:r>
@@ -4206,13 +4776,7 @@
               <w:rPr>
                 <w:lang w:val="es-ES"/>
               </w:rPr>
-              <w:t xml:space="preserve">Se </w:t>
-            </w:r>
-            <w:r>
-              <w:rPr>
-                <w:lang w:val="es-ES"/>
-              </w:rPr>
-              <w:t xml:space="preserve">califica al vendedor a </w:t>
+              <w:t xml:space="preserve">Se califica al vendedor a </w:t>
             </w:r>
             <w:proofErr w:type="spellStart"/>
             <w:r>
@@ -6892,13 +7456,7 @@
               <w:rPr>
                 <w:lang w:val="es-ES"/>
               </w:rPr>
-              <w:t xml:space="preserve">El usuario consulta </w:t>
-            </w:r>
-            <w:r>
-              <w:rPr>
-                <w:lang w:val="es-ES"/>
-              </w:rPr>
-              <w:t>los pedidos</w:t>
+              <w:t>El usuario consulta los pedidos</w:t>
             </w:r>
           </w:p>
           <w:p>
@@ -8556,13 +9114,7 @@
               <w:rPr>
                 <w:lang w:val="es-ES"/>
               </w:rPr>
-              <w:t xml:space="preserve">El usuario consulta la </w:t>
-            </w:r>
-            <w:r>
-              <w:rPr>
-                <w:lang w:val="es-ES"/>
-              </w:rPr>
-              <w:t>lista de pedidos</w:t>
+              <w:t>El usuario consulta la lista de pedidos</w:t>
             </w:r>
           </w:p>
           <w:p>
@@ -10008,13 +10560,7 @@
               <w:rPr>
                 <w:lang w:val="es-ES"/>
               </w:rPr>
-              <w:t xml:space="preserve"> para </w:t>
-            </w:r>
-            <w:r>
-              <w:rPr>
-                <w:lang w:val="es-ES"/>
-              </w:rPr>
-              <w:t>el agente del sistema y se guardan todos los cambios realizados</w:t>
+              <w:t xml:space="preserve"> para el agente del sistema y se guardan todos los cambios realizados</w:t>
             </w:r>
           </w:p>
         </w:tc>
@@ -14094,13 +14640,7 @@
               <w:rPr>
                 <w:lang w:val="es-ES"/>
               </w:rPr>
-              <w:t xml:space="preserve">El vendedor </w:t>
-            </w:r>
-            <w:r>
-              <w:rPr>
-                <w:lang w:val="es-ES"/>
-              </w:rPr>
-              <w:t>consulta sus ventas</w:t>
+              <w:t>El vendedor consulta sus ventas</w:t>
             </w:r>
           </w:p>
           <w:p>
@@ -14889,13 +15429,7 @@
               <w:rPr>
                 <w:lang w:val="es-ES"/>
               </w:rPr>
-              <w:t xml:space="preserve">El agente administra los productos que </w:t>
-            </w:r>
-            <w:r>
-              <w:rPr>
-                <w:lang w:val="es-ES"/>
-              </w:rPr>
-              <w:t>desee</w:t>
+              <w:t>El agente administra los productos que desee</w:t>
             </w:r>
           </w:p>
         </w:tc>
@@ -16511,13 +17045,7 @@
               <w:rPr>
                 <w:lang w:val="es-ES"/>
               </w:rPr>
-              <w:t xml:space="preserve">El </w:t>
-            </w:r>
-            <w:r>
-              <w:rPr>
-                <w:lang w:val="es-ES"/>
-              </w:rPr>
-              <w:t>administrador y vendedor puede crear los productos que desee en el sistema</w:t>
+              <w:t>El administrador y vendedor puede crear los productos que desee en el sistema</w:t>
             </w:r>
           </w:p>
         </w:tc>
@@ -17291,13 +17819,7 @@
               <w:rPr>
                 <w:lang w:val="es-ES"/>
               </w:rPr>
-              <w:t xml:space="preserve">El administrador y vendedor puede borrar los productos que ha habilitado en el </w:t>
-            </w:r>
-            <w:r>
-              <w:rPr>
-                <w:lang w:val="es-ES"/>
-              </w:rPr>
-              <w:t>aplicativo</w:t>
+              <w:t>El administrador y vendedor puede borrar los productos que ha habilitado en el aplicativo</w:t>
             </w:r>
           </w:p>
         </w:tc>
@@ -17917,10 +18439,7 @@
               <w:spacing w:after="160"/>
             </w:pPr>
             <w:r>
-              <w:t>Leer</w:t>
-            </w:r>
-            <w:r>
-              <w:t xml:space="preserve"> </w:t>
+              <w:t xml:space="preserve">Leer </w:t>
             </w:r>
             <w:proofErr w:type="spellStart"/>
             <w:r>
@@ -18955,65 +19474,58 @@
                 <w:b/>
                 <w:bCs/>
               </w:rPr>
+              <w:t>Actor Principal</w:t>
+            </w:r>
+          </w:p>
+        </w:tc>
+        <w:tc>
+          <w:tcPr>
+            <w:tcW w:w="4968" w:type="dxa"/>
+            <w:tcBorders>
+              <w:top w:val="single" w:sz="2" w:space="0" w:color="000000"/>
+              <w:left w:val="single" w:sz="2" w:space="0" w:color="000000"/>
+              <w:bottom w:val="single" w:sz="2" w:space="0" w:color="000000"/>
+              <w:right w:val="single" w:sz="2" w:space="0" w:color="000000"/>
+            </w:tcBorders>
+            <w:shd w:val="clear" w:color="auto" w:fill="auto"/>
+          </w:tcPr>
+          <w:p>
+            <w:pPr>
+              <w:pStyle w:val="TableContents"/>
+              <w:spacing w:after="160"/>
+            </w:pPr>
+            <w:proofErr w:type="spellStart"/>
+            <w:r>
+              <w:t>Administrador</w:t>
+            </w:r>
+            <w:proofErr w:type="spellEnd"/>
+          </w:p>
+        </w:tc>
+      </w:tr>
+      <w:tr>
+        <w:tc>
+          <w:tcPr>
+            <w:tcW w:w="4945" w:type="dxa"/>
+            <w:tcBorders>
+              <w:top w:val="single" w:sz="2" w:space="0" w:color="000000"/>
+              <w:left w:val="single" w:sz="2" w:space="0" w:color="000000"/>
+              <w:bottom w:val="single" w:sz="2" w:space="0" w:color="000000"/>
+              <w:right w:val="single" w:sz="2" w:space="0" w:color="000000"/>
+            </w:tcBorders>
+            <w:shd w:val="clear" w:color="auto" w:fill="auto"/>
+          </w:tcPr>
+          <w:p>
+            <w:pPr>
+              <w:pStyle w:val="TableContents"/>
+              <w:spacing w:after="160"/>
+            </w:pPr>
+            <w:r>
+              <w:rPr>
+                <w:b/>
+                <w:bCs/>
+              </w:rPr>
               <w:t xml:space="preserve">Actor </w:t>
             </w:r>
-            <w:r>
-              <w:rPr>
-                <w:b/>
-                <w:bCs/>
-              </w:rPr>
-              <w:t>Principal</w:t>
-            </w:r>
-          </w:p>
-        </w:tc>
-        <w:tc>
-          <w:tcPr>
-            <w:tcW w:w="4968" w:type="dxa"/>
-            <w:tcBorders>
-              <w:top w:val="single" w:sz="2" w:space="0" w:color="000000"/>
-              <w:left w:val="single" w:sz="2" w:space="0" w:color="000000"/>
-              <w:bottom w:val="single" w:sz="2" w:space="0" w:color="000000"/>
-              <w:right w:val="single" w:sz="2" w:space="0" w:color="000000"/>
-            </w:tcBorders>
-            <w:shd w:val="clear" w:color="auto" w:fill="auto"/>
-          </w:tcPr>
-          <w:p>
-            <w:pPr>
-              <w:pStyle w:val="TableContents"/>
-              <w:spacing w:after="160"/>
-            </w:pPr>
-            <w:proofErr w:type="spellStart"/>
-            <w:r>
-              <w:t>Administrador</w:t>
-            </w:r>
-            <w:proofErr w:type="spellEnd"/>
-          </w:p>
-        </w:tc>
-      </w:tr>
-      <w:tr>
-        <w:tc>
-          <w:tcPr>
-            <w:tcW w:w="4945" w:type="dxa"/>
-            <w:tcBorders>
-              <w:top w:val="single" w:sz="2" w:space="0" w:color="000000"/>
-              <w:left w:val="single" w:sz="2" w:space="0" w:color="000000"/>
-              <w:bottom w:val="single" w:sz="2" w:space="0" w:color="000000"/>
-              <w:right w:val="single" w:sz="2" w:space="0" w:color="000000"/>
-            </w:tcBorders>
-            <w:shd w:val="clear" w:color="auto" w:fill="auto"/>
-          </w:tcPr>
-          <w:p>
-            <w:pPr>
-              <w:pStyle w:val="TableContents"/>
-              <w:spacing w:after="160"/>
-            </w:pPr>
-            <w:r>
-              <w:rPr>
-                <w:b/>
-                <w:bCs/>
-              </w:rPr>
-              <w:t xml:space="preserve">Actor </w:t>
-            </w:r>
             <w:proofErr w:type="spellStart"/>
             <w:r>
               <w:rPr>
@@ -19361,13 +19873,7 @@
               <w:rPr>
                 <w:lang w:val="es-ES"/>
               </w:rPr>
-              <w:t xml:space="preserve">El agente </w:t>
-            </w:r>
-            <w:r>
-              <w:rPr>
-                <w:lang w:val="es-ES"/>
-              </w:rPr>
-              <w:t>administra las cuentas de los usuarios</w:t>
+              <w:t>El agente administra las cuentas de los usuarios</w:t>
             </w:r>
           </w:p>
         </w:tc>
@@ -20306,13 +20812,7 @@
               <w:rPr>
                 <w:lang w:val="es-ES"/>
               </w:rPr>
-              <w:t xml:space="preserve">El agente </w:t>
-            </w:r>
-            <w:r>
-              <w:rPr>
-                <w:lang w:val="es-ES"/>
-              </w:rPr>
-              <w:t xml:space="preserve">inicia </w:t>
+              <w:t xml:space="preserve">El agente inicia </w:t>
             </w:r>
             <w:proofErr w:type="spellStart"/>
             <w:r>
@@ -21217,13 +21717,7 @@
               <w:rPr>
                 <w:lang w:val="es-ES"/>
               </w:rPr>
-              <w:t xml:space="preserve"> </w:t>
-            </w:r>
-            <w:r>
-              <w:rPr>
-                <w:lang w:val="es-ES"/>
-              </w:rPr>
-              <w:t>para Vendedor y Administrador</w:t>
+              <w:t xml:space="preserve"> para Vendedor y Administrador</w:t>
             </w:r>
           </w:p>
         </w:tc>
@@ -22353,13 +22847,7 @@
               <w:rPr>
                 <w:lang w:val="es-ES"/>
               </w:rPr>
-              <w:t>El a</w:t>
-            </w:r>
-            <w:r>
-              <w:rPr>
-                <w:lang w:val="es-ES"/>
-              </w:rPr>
-              <w:t xml:space="preserve">gente inicia </w:t>
+              <w:t xml:space="preserve">El agente inicia </w:t>
             </w:r>
             <w:proofErr w:type="spellStart"/>
             <w:r>
@@ -22597,10 +23085,360 @@
         </w:rPr>
       </w:pPr>
     </w:p>
+    <w:p>
+      <w:pPr>
+        <w:jc w:val="center"/>
+        <w:rPr>
+          <w:b/>
+          <w:color w:val="C00000"/>
+          <w:sz w:val="28"/>
+          <w:lang w:val="es-EC"/>
+        </w:rPr>
+      </w:pPr>
+    </w:p>
+    <w:p>
+      <w:pPr>
+        <w:pStyle w:val="Ttulo2"/>
+        <w:rPr>
+          <w:rFonts w:ascii="Arial" w:hAnsi="Arial" w:cs="Arial"/>
+          <w:b/>
+          <w:i/>
+          <w:color w:val="auto"/>
+          <w:sz w:val="32"/>
+          <w:lang w:val="es-ES"/>
+        </w:rPr>
+      </w:pPr>
+      <w:r>
+        <w:rPr>
+          <w:rFonts w:ascii="Arial" w:hAnsi="Arial" w:cs="Arial"/>
+          <w:b/>
+          <w:i/>
+          <w:color w:val="auto"/>
+          <w:sz w:val="32"/>
+          <w:lang w:val="es-ES"/>
+        </w:rPr>
+        <w:t>DIAGRAMA DE CLASES</w:t>
+      </w:r>
+      <w:r>
+        <w:rPr>
+          <w:rFonts w:ascii="Arial" w:hAnsi="Arial" w:cs="Arial"/>
+          <w:b/>
+          <w:i/>
+          <w:color w:val="auto"/>
+          <w:sz w:val="32"/>
+          <w:lang w:val="es-ES"/>
+        </w:rPr>
+        <w:fldChar w:fldCharType="begin"/>
+      </w:r>
+      <w:r>
+        <w:rPr>
+          <w:rFonts w:ascii="Arial" w:hAnsi="Arial" w:cs="Arial"/>
+          <w:b/>
+          <w:i/>
+          <w:color w:val="auto"/>
+          <w:sz w:val="32"/>
+          <w:lang w:val="es-ES"/>
+        </w:rPr>
+        <w:instrText xml:space="preserve"> XE "DIAGRAMA DE CLASES" </w:instrText>
+      </w:r>
+      <w:r>
+        <w:rPr>
+          <w:rFonts w:ascii="Arial" w:hAnsi="Arial" w:cs="Arial"/>
+          <w:b/>
+          <w:i/>
+          <w:color w:val="auto"/>
+          <w:sz w:val="32"/>
+          <w:lang w:val="es-ES"/>
+        </w:rPr>
+        <w:fldChar w:fldCharType="end"/>
+      </w:r>
+    </w:p>
+    <w:p>
+      <w:pPr>
+        <w:rPr>
+          <w:rFonts w:ascii="Arial" w:hAnsi="Arial" w:cs="Arial"/>
+          <w:b/>
+          <w:i/>
+          <w:sz w:val="36"/>
+          <w:lang w:val="es-EC"/>
+        </w:rPr>
+      </w:pPr>
+    </w:p>
+    <w:p>
+      <w:pPr>
+        <w:rPr>
+          <w:rFonts w:ascii="Arial" w:hAnsi="Arial" w:cs="Arial"/>
+          <w:b/>
+          <w:i/>
+          <w:sz w:val="36"/>
+          <w:lang w:val="es-EC"/>
+        </w:rPr>
+      </w:pPr>
+    </w:p>
+    <w:p>
+      <w:pPr>
+        <w:pStyle w:val="Ttulo2"/>
+        <w:rPr>
+          <w:rFonts w:ascii="Arial" w:hAnsi="Arial" w:cs="Arial"/>
+          <w:b/>
+          <w:i/>
+          <w:color w:val="auto"/>
+          <w:sz w:val="32"/>
+          <w:lang w:val="es-ES"/>
+        </w:rPr>
+      </w:pPr>
+      <w:r>
+        <w:rPr>
+          <w:rFonts w:ascii="Arial" w:hAnsi="Arial" w:cs="Arial"/>
+          <w:b/>
+          <w:i/>
+          <w:color w:val="auto"/>
+          <w:sz w:val="32"/>
+          <w:lang w:val="es-ES"/>
+        </w:rPr>
+        <w:t>DIAGRAMA DE SECUENCIAS</w:t>
+      </w:r>
+      <w:r>
+        <w:rPr>
+          <w:rFonts w:ascii="Arial" w:hAnsi="Arial" w:cs="Arial"/>
+          <w:b/>
+          <w:i/>
+          <w:color w:val="auto"/>
+          <w:sz w:val="32"/>
+          <w:lang w:val="es-ES"/>
+        </w:rPr>
+        <w:fldChar w:fldCharType="begin"/>
+      </w:r>
+      <w:r>
+        <w:rPr>
+          <w:rFonts w:ascii="Arial" w:hAnsi="Arial" w:cs="Arial"/>
+          <w:b/>
+          <w:i/>
+          <w:color w:val="auto"/>
+          <w:sz w:val="32"/>
+          <w:lang w:val="es-ES"/>
+        </w:rPr>
+        <w:instrText xml:space="preserve"> XE "DIAGRAMA DE SECUENCIAS" </w:instrText>
+      </w:r>
+      <w:r>
+        <w:rPr>
+          <w:rFonts w:ascii="Arial" w:hAnsi="Arial" w:cs="Arial"/>
+          <w:b/>
+          <w:i/>
+          <w:color w:val="auto"/>
+          <w:sz w:val="32"/>
+          <w:lang w:val="es-ES"/>
+        </w:rPr>
+        <w:fldChar w:fldCharType="end"/>
+      </w:r>
+    </w:p>
+    <w:p>
+      <w:pPr>
+        <w:rPr>
+          <w:rFonts w:ascii="Arial" w:hAnsi="Arial" w:cs="Arial"/>
+          <w:b/>
+          <w:i/>
+          <w:sz w:val="36"/>
+          <w:lang w:val="es-EC"/>
+        </w:rPr>
+      </w:pPr>
+    </w:p>
+    <w:p>
+      <w:pPr>
+        <w:rPr>
+          <w:rFonts w:ascii="Arial" w:hAnsi="Arial" w:cs="Arial"/>
+          <w:b/>
+          <w:i/>
+          <w:sz w:val="36"/>
+          <w:lang w:val="es-EC"/>
+        </w:rPr>
+      </w:pPr>
+    </w:p>
+    <w:p>
+      <w:pPr>
+        <w:rPr>
+          <w:rFonts w:ascii="Arial" w:hAnsi="Arial" w:cs="Arial"/>
+          <w:b/>
+          <w:i/>
+          <w:sz w:val="36"/>
+          <w:lang w:val="es-EC"/>
+        </w:rPr>
+      </w:pPr>
+    </w:p>
+    <w:p>
+      <w:pPr>
+        <w:rPr>
+          <w:rFonts w:ascii="Arial" w:hAnsi="Arial" w:cs="Arial"/>
+          <w:b/>
+          <w:i/>
+          <w:sz w:val="36"/>
+          <w:lang w:val="es-EC"/>
+        </w:rPr>
+      </w:pPr>
+    </w:p>
+    <w:p>
+      <w:pPr>
+        <w:rPr>
+          <w:rFonts w:ascii="Arial" w:hAnsi="Arial" w:cs="Arial"/>
+          <w:b/>
+          <w:i/>
+          <w:sz w:val="36"/>
+          <w:lang w:val="es-EC"/>
+        </w:rPr>
+      </w:pPr>
+    </w:p>
+    <w:p>
+      <w:pPr>
+        <w:rPr>
+          <w:rFonts w:ascii="Arial" w:hAnsi="Arial" w:cs="Arial"/>
+          <w:b/>
+          <w:i/>
+          <w:sz w:val="36"/>
+          <w:lang w:val="es-EC"/>
+        </w:rPr>
+      </w:pPr>
+    </w:p>
+    <w:p>
+      <w:pPr>
+        <w:pStyle w:val="Ttulo2"/>
+        <w:rPr>
+          <w:rFonts w:ascii="Arial" w:hAnsi="Arial" w:cs="Arial"/>
+          <w:b/>
+          <w:i/>
+          <w:color w:val="auto"/>
+          <w:sz w:val="32"/>
+          <w:lang w:val="es-EC"/>
+        </w:rPr>
+      </w:pPr>
+      <w:r>
+        <w:rPr>
+          <w:rFonts w:ascii="Arial" w:hAnsi="Arial" w:cs="Arial"/>
+          <w:b/>
+          <w:i/>
+          <w:color w:val="auto"/>
+          <w:sz w:val="32"/>
+          <w:lang w:val="es-EC"/>
+        </w:rPr>
+        <w:t>DIAGRAMA DE ENTIDAD RELACION DE LA BASE DE DATOS</w:t>
+      </w:r>
+    </w:p>
+    <w:p>
+      <w:pPr>
+        <w:pStyle w:val="Ttulo2"/>
+        <w:rPr>
+          <w:rFonts w:ascii="Arial" w:hAnsi="Arial" w:cs="Arial"/>
+          <w:b/>
+          <w:i/>
+          <w:color w:val="auto"/>
+          <w:sz w:val="32"/>
+          <w:lang w:val="es-EC"/>
+        </w:rPr>
+      </w:pPr>
+    </w:p>
+    <w:p>
+      <w:pPr>
+        <w:rPr>
+          <w:lang w:val="es-EC"/>
+        </w:rPr>
+      </w:pPr>
+    </w:p>
+    <w:p>
+      <w:pPr>
+        <w:rPr>
+          <w:lang w:val="es-EC"/>
+        </w:rPr>
+      </w:pPr>
+    </w:p>
+    <w:p>
+      <w:pPr>
+        <w:rPr>
+          <w:lang w:val="es-EC"/>
+        </w:rPr>
+      </w:pPr>
+    </w:p>
+    <w:p>
+      <w:pPr>
+        <w:rPr>
+          <w:lang w:val="es-EC"/>
+        </w:rPr>
+      </w:pPr>
+      <w:r>
+        <w:rPr>
+          <w:noProof/>
+          <w:lang w:val="es-ES" w:eastAsia="es-ES" w:bidi="ar-SA"/>
+        </w:rPr>
+        <w:drawing>
+          <wp:inline distT="0" distB="0" distL="0" distR="0">
+            <wp:extent cx="6716188" cy="5048250"/>
+            <wp:effectExtent l="0" t="0" r="8890" b="0"/>
+            <wp:docPr id="8" name="Imagen 8"/>
+            <wp:cNvGraphicFramePr>
+              <a:graphicFrameLocks xmlns:a="http://schemas.openxmlformats.org/drawingml/2006/main" noChangeAspect="1"/>
+            </wp:cNvGraphicFramePr>
+            <a:graphic xmlns:a="http://schemas.openxmlformats.org/drawingml/2006/main">
+              <a:graphicData uri="http://schemas.openxmlformats.org/drawingml/2006/picture">
+                <pic:pic xmlns:pic="http://schemas.openxmlformats.org/drawingml/2006/picture">
+                  <pic:nvPicPr>
+                    <pic:cNvPr id="8" name="AB4AC90.tmp"/>
+                    <pic:cNvPicPr/>
+                  </pic:nvPicPr>
+                  <pic:blipFill rotWithShape="1">
+                    <a:blip r:embed="rId12">
+                      <a:extLst>
+                        <a:ext uri="{28A0092B-C50C-407E-A947-70E740481C1C}">
+                          <a14:useLocalDpi xmlns:a14="http://schemas.microsoft.com/office/drawing/2010/main" val="0"/>
+                        </a:ext>
+                      </a:extLst>
+                    </a:blip>
+                    <a:srcRect l="8529" t="19281" r="33664"/>
+                    <a:stretch/>
+                  </pic:blipFill>
+                  <pic:spPr bwMode="auto">
+                    <a:xfrm>
+                      <a:off x="0" y="0"/>
+                      <a:ext cx="6769893" cy="5088618"/>
+                    </a:xfrm>
+                    <a:prstGeom prst="rect">
+                      <a:avLst/>
+                    </a:prstGeom>
+                    <a:ln>
+                      <a:noFill/>
+                    </a:ln>
+                    <a:extLst>
+                      <a:ext uri="{53640926-AAD7-44D8-BBD7-CCE9431645EC}">
+                        <a14:shadowObscured xmlns:a14="http://schemas.microsoft.com/office/drawing/2010/main"/>
+                      </a:ext>
+                    </a:extLst>
+                  </pic:spPr>
+                </pic:pic>
+              </a:graphicData>
+            </a:graphic>
+          </wp:inline>
+        </w:drawing>
+      </w:r>
+      <w:r>
+        <w:rPr>
+          <w:lang w:val="es-EC"/>
+        </w:rPr>
+        <w:fldChar w:fldCharType="begin"/>
+      </w:r>
+      <w:r>
+        <w:rPr>
+          <w:lang w:val="es-EC"/>
+        </w:rPr>
+        <w:instrText xml:space="preserve"> XE "DIAGRAMA DE ENTIDAD RELACION DE LA BASE DE DATOS" </w:instrText>
+      </w:r>
+      <w:r>
+        <w:rPr>
+          <w:lang w:val="es-EC"/>
+        </w:rPr>
+        <w:fldChar w:fldCharType="end"/>
+      </w:r>
+    </w:p>
     <w:sectPr>
+      <w:type w:val="continuous"/>
       <w:pgSz w:w="12240" w:h="15840"/>
       <w:pgMar w:top="1134" w:right="1134" w:bottom="1134" w:left="1134" w:header="0" w:footer="0" w:gutter="0"/>
-      <w:pgNumType w:start="0"/>
       <w:cols w:space="720"/>
       <w:formProt w:val="0"/>
       <w:titlePg/>
@@ -23001,6 +23839,49 @@
     <w:name w:val="Normal"/>
     <w:qFormat/>
   </w:style>
+  <w:style w:type="paragraph" w:styleId="Ttulo1">
+    <w:name w:val="heading 1"/>
+    <w:basedOn w:val="Normal"/>
+    <w:next w:val="Normal"/>
+    <w:link w:val="Ttulo1Car"/>
+    <w:uiPriority w:val="9"/>
+    <w:qFormat/>
+    <w:rsid w:val="00B70184"/>
+    <w:pPr>
+      <w:keepNext/>
+      <w:keepLines/>
+      <w:spacing w:before="240"/>
+      <w:outlineLvl w:val="0"/>
+    </w:pPr>
+    <w:rPr>
+      <w:rFonts w:asciiTheme="majorHAnsi" w:eastAsiaTheme="majorEastAsia" w:hAnsiTheme="majorHAnsi" w:cs="Mangal"/>
+      <w:color w:val="2E74B5" w:themeColor="accent1" w:themeShade="BF"/>
+      <w:sz w:val="32"/>
+      <w:szCs w:val="29"/>
+    </w:rPr>
+  </w:style>
+  <w:style w:type="paragraph" w:styleId="Ttulo2">
+    <w:name w:val="heading 2"/>
+    <w:basedOn w:val="Normal"/>
+    <w:next w:val="Normal"/>
+    <w:link w:val="Ttulo2Car"/>
+    <w:uiPriority w:val="9"/>
+    <w:unhideWhenUsed/>
+    <w:qFormat/>
+    <w:rsid w:val="00B70184"/>
+    <w:pPr>
+      <w:keepNext/>
+      <w:keepLines/>
+      <w:spacing w:before="40"/>
+      <w:outlineLvl w:val="1"/>
+    </w:pPr>
+    <w:rPr>
+      <w:rFonts w:asciiTheme="majorHAnsi" w:eastAsiaTheme="majorEastAsia" w:hAnsiTheme="majorHAnsi" w:cs="Mangal"/>
+      <w:color w:val="2E74B5" w:themeColor="accent1" w:themeShade="BF"/>
+      <w:sz w:val="26"/>
+      <w:szCs w:val="23"/>
+    </w:rPr>
+  </w:style>
   <w:style w:type="character" w:default="1" w:styleId="Fuentedeprrafopredeter">
     <w:name w:val="Default Paragraph Font"/>
     <w:uiPriority w:val="1"/>
@@ -23133,6 +24014,204 @@
     <w:rPr>
       <w:color w:val="0000FF"/>
       <w:u w:val="single"/>
+    </w:rPr>
+  </w:style>
+  <w:style w:type="character" w:customStyle="1" w:styleId="Ttulo1Car">
+    <w:name w:val="Título 1 Car"/>
+    <w:basedOn w:val="Fuentedeprrafopredeter"/>
+    <w:link w:val="Ttulo1"/>
+    <w:uiPriority w:val="9"/>
+    <w:rsid w:val="00B70184"/>
+    <w:rPr>
+      <w:rFonts w:asciiTheme="majorHAnsi" w:eastAsiaTheme="majorEastAsia" w:hAnsiTheme="majorHAnsi" w:cs="Mangal"/>
+      <w:color w:val="2E74B5" w:themeColor="accent1" w:themeShade="BF"/>
+      <w:sz w:val="32"/>
+      <w:szCs w:val="29"/>
+    </w:rPr>
+  </w:style>
+  <w:style w:type="character" w:customStyle="1" w:styleId="Ttulo2Car">
+    <w:name w:val="Título 2 Car"/>
+    <w:basedOn w:val="Fuentedeprrafopredeter"/>
+    <w:link w:val="Ttulo2"/>
+    <w:uiPriority w:val="9"/>
+    <w:rsid w:val="00B70184"/>
+    <w:rPr>
+      <w:rFonts w:asciiTheme="majorHAnsi" w:eastAsiaTheme="majorEastAsia" w:hAnsiTheme="majorHAnsi" w:cs="Mangal"/>
+      <w:color w:val="2E74B5" w:themeColor="accent1" w:themeShade="BF"/>
+      <w:sz w:val="26"/>
+      <w:szCs w:val="23"/>
+    </w:rPr>
+  </w:style>
+  <w:style w:type="paragraph" w:styleId="ndice1">
+    <w:name w:val="index 1"/>
+    <w:basedOn w:val="Normal"/>
+    <w:next w:val="Normal"/>
+    <w:autoRedefine/>
+    <w:uiPriority w:val="99"/>
+    <w:unhideWhenUsed/>
+    <w:rsid w:val="00B70184"/>
+    <w:pPr>
+      <w:ind w:left="240" w:hanging="240"/>
+    </w:pPr>
+    <w:rPr>
+      <w:rFonts w:asciiTheme="minorHAnsi" w:hAnsiTheme="minorHAnsi" w:cstheme="minorHAnsi"/>
+      <w:sz w:val="18"/>
+      <w:szCs w:val="18"/>
+    </w:rPr>
+  </w:style>
+  <w:style w:type="paragraph" w:styleId="ndice2">
+    <w:name w:val="index 2"/>
+    <w:basedOn w:val="Normal"/>
+    <w:next w:val="Normal"/>
+    <w:autoRedefine/>
+    <w:uiPriority w:val="99"/>
+    <w:unhideWhenUsed/>
+    <w:rsid w:val="005E6561"/>
+    <w:pPr>
+      <w:ind w:left="480" w:hanging="240"/>
+    </w:pPr>
+    <w:rPr>
+      <w:rFonts w:asciiTheme="minorHAnsi" w:hAnsiTheme="minorHAnsi" w:cstheme="minorHAnsi"/>
+      <w:sz w:val="18"/>
+      <w:szCs w:val="18"/>
+    </w:rPr>
+  </w:style>
+  <w:style w:type="paragraph" w:styleId="ndice3">
+    <w:name w:val="index 3"/>
+    <w:basedOn w:val="Normal"/>
+    <w:next w:val="Normal"/>
+    <w:autoRedefine/>
+    <w:uiPriority w:val="99"/>
+    <w:unhideWhenUsed/>
+    <w:rsid w:val="005E6561"/>
+    <w:pPr>
+      <w:ind w:left="720" w:hanging="240"/>
+    </w:pPr>
+    <w:rPr>
+      <w:rFonts w:asciiTheme="minorHAnsi" w:hAnsiTheme="minorHAnsi" w:cstheme="minorHAnsi"/>
+      <w:sz w:val="18"/>
+      <w:szCs w:val="18"/>
+    </w:rPr>
+  </w:style>
+  <w:style w:type="paragraph" w:styleId="ndice4">
+    <w:name w:val="index 4"/>
+    <w:basedOn w:val="Normal"/>
+    <w:next w:val="Normal"/>
+    <w:autoRedefine/>
+    <w:uiPriority w:val="99"/>
+    <w:unhideWhenUsed/>
+    <w:rsid w:val="005E6561"/>
+    <w:pPr>
+      <w:ind w:left="960" w:hanging="240"/>
+    </w:pPr>
+    <w:rPr>
+      <w:rFonts w:asciiTheme="minorHAnsi" w:hAnsiTheme="minorHAnsi" w:cstheme="minorHAnsi"/>
+      <w:sz w:val="18"/>
+      <w:szCs w:val="18"/>
+    </w:rPr>
+  </w:style>
+  <w:style w:type="paragraph" w:styleId="ndice5">
+    <w:name w:val="index 5"/>
+    <w:basedOn w:val="Normal"/>
+    <w:next w:val="Normal"/>
+    <w:autoRedefine/>
+    <w:uiPriority w:val="99"/>
+    <w:unhideWhenUsed/>
+    <w:rsid w:val="005E6561"/>
+    <w:pPr>
+      <w:ind w:left="1200" w:hanging="240"/>
+    </w:pPr>
+    <w:rPr>
+      <w:rFonts w:asciiTheme="minorHAnsi" w:hAnsiTheme="minorHAnsi" w:cstheme="minorHAnsi"/>
+      <w:sz w:val="18"/>
+      <w:szCs w:val="18"/>
+    </w:rPr>
+  </w:style>
+  <w:style w:type="paragraph" w:styleId="ndice6">
+    <w:name w:val="index 6"/>
+    <w:basedOn w:val="Normal"/>
+    <w:next w:val="Normal"/>
+    <w:autoRedefine/>
+    <w:uiPriority w:val="99"/>
+    <w:unhideWhenUsed/>
+    <w:rsid w:val="005E6561"/>
+    <w:pPr>
+      <w:ind w:left="1440" w:hanging="240"/>
+    </w:pPr>
+    <w:rPr>
+      <w:rFonts w:asciiTheme="minorHAnsi" w:hAnsiTheme="minorHAnsi" w:cstheme="minorHAnsi"/>
+      <w:sz w:val="18"/>
+      <w:szCs w:val="18"/>
+    </w:rPr>
+  </w:style>
+  <w:style w:type="paragraph" w:styleId="ndice7">
+    <w:name w:val="index 7"/>
+    <w:basedOn w:val="Normal"/>
+    <w:next w:val="Normal"/>
+    <w:autoRedefine/>
+    <w:uiPriority w:val="99"/>
+    <w:unhideWhenUsed/>
+    <w:rsid w:val="005E6561"/>
+    <w:pPr>
+      <w:ind w:left="1680" w:hanging="240"/>
+    </w:pPr>
+    <w:rPr>
+      <w:rFonts w:asciiTheme="minorHAnsi" w:hAnsiTheme="minorHAnsi" w:cstheme="minorHAnsi"/>
+      <w:sz w:val="18"/>
+      <w:szCs w:val="18"/>
+    </w:rPr>
+  </w:style>
+  <w:style w:type="paragraph" w:styleId="ndice8">
+    <w:name w:val="index 8"/>
+    <w:basedOn w:val="Normal"/>
+    <w:next w:val="Normal"/>
+    <w:autoRedefine/>
+    <w:uiPriority w:val="99"/>
+    <w:unhideWhenUsed/>
+    <w:rsid w:val="005E6561"/>
+    <w:pPr>
+      <w:ind w:left="1920" w:hanging="240"/>
+    </w:pPr>
+    <w:rPr>
+      <w:rFonts w:asciiTheme="minorHAnsi" w:hAnsiTheme="minorHAnsi" w:cstheme="minorHAnsi"/>
+      <w:sz w:val="18"/>
+      <w:szCs w:val="18"/>
+    </w:rPr>
+  </w:style>
+  <w:style w:type="paragraph" w:styleId="ndice9">
+    <w:name w:val="index 9"/>
+    <w:basedOn w:val="Normal"/>
+    <w:next w:val="Normal"/>
+    <w:autoRedefine/>
+    <w:uiPriority w:val="99"/>
+    <w:unhideWhenUsed/>
+    <w:rsid w:val="005E6561"/>
+    <w:pPr>
+      <w:ind w:left="2160" w:hanging="240"/>
+    </w:pPr>
+    <w:rPr>
+      <w:rFonts w:asciiTheme="minorHAnsi" w:hAnsiTheme="minorHAnsi" w:cstheme="minorHAnsi"/>
+      <w:sz w:val="18"/>
+      <w:szCs w:val="18"/>
+    </w:rPr>
+  </w:style>
+  <w:style w:type="paragraph" w:styleId="Ttulodendice">
+    <w:name w:val="index heading"/>
+    <w:basedOn w:val="Normal"/>
+    <w:next w:val="ndice1"/>
+    <w:uiPriority w:val="99"/>
+    <w:unhideWhenUsed/>
+    <w:rsid w:val="005E6561"/>
+    <w:pPr>
+      <w:spacing w:before="240" w:after="120"/>
+      <w:jc w:val="center"/>
+    </w:pPr>
+    <w:rPr>
+      <w:rFonts w:asciiTheme="minorHAnsi" w:hAnsiTheme="minorHAnsi" w:cstheme="minorHAnsi"/>
+      <w:b/>
+      <w:bCs/>
+      <w:sz w:val="26"/>
+      <w:szCs w:val="26"/>
     </w:rPr>
   </w:style>
 </w:styles>
@@ -23410,10 +24489,22 @@
 </CoverPageProperties>
 </file>
 
+<file path=customXml/item2.xml><?xml version="1.0" encoding="utf-8"?>
+<b:Sources xmlns:b="http://schemas.openxmlformats.org/officeDocument/2006/bibliography" xmlns="http://schemas.openxmlformats.org/officeDocument/2006/bibliography" SelectedStyle="\APASixthEditionOfficeOnline.xsl" StyleName="APA" Version="6"/>
+</file>
+
 <file path=customXml/itemProps1.xml><?xml version="1.0" encoding="utf-8"?>
 <ds:datastoreItem xmlns:ds="http://schemas.openxmlformats.org/officeDocument/2006/customXml" ds:itemID="{55AF091B-3C7A-41E3-B477-F2FDAA23CFDA}">
   <ds:schemaRefs>
     <ds:schemaRef ds:uri="http://schemas.microsoft.com/office/2006/coverPageProps"/>
   </ds:schemaRefs>
 </ds:datastoreItem>
+</file>
+
+<file path=customXml/itemProps2.xml><?xml version="1.0" encoding="utf-8"?>
+<ds:datastoreItem xmlns:ds="http://schemas.openxmlformats.org/officeDocument/2006/customXml" ds:itemID="{3309FAD3-B750-498A-B3FA-ABA518E9B92C}">
+  <ds:schemaRefs>
+    <ds:schemaRef ds:uri="http://schemas.openxmlformats.org/officeDocument/2006/bibliography"/>
+  </ds:schemaRefs>
+</ds:datastoreItem>
 </file>
</xml_diff>

<commit_message>
Documentacion y todos los diagramas
</commit_message>
<xml_diff>
--- a/Documentacion Proyecto.docx
+++ b/Documentacion Proyecto.docx
@@ -10,7 +10,6 @@
           <w:docPartUnique/>
         </w:docPartObj>
       </w:sdtPr>
-      <w:sdtEndPr/>
       <w:sdtContent>
         <w:p>
           <w:pPr>
@@ -19,8 +18,92 @@
             </w:tabs>
           </w:pPr>
           <w:r>
+            <w:rPr>
+              <w:noProof/>
+              <w:lang w:val="es-ES" w:eastAsia="es-ES" w:bidi="ar-SA"/>
+            </w:rPr>
+            <w:drawing>
+              <wp:anchor distT="0" distB="0" distL="114300" distR="114300" simplePos="0" relativeHeight="251665408" behindDoc="1" locked="0" layoutInCell="1" allowOverlap="1">
+                <wp:simplePos x="0" y="0"/>
+                <wp:positionH relativeFrom="column">
+                  <wp:posOffset>-387985</wp:posOffset>
+                </wp:positionH>
+                <wp:positionV relativeFrom="paragraph">
+                  <wp:posOffset>591</wp:posOffset>
+                </wp:positionV>
+                <wp:extent cx="1670685" cy="1670685"/>
+                <wp:effectExtent l="0" t="0" r="0" b="0"/>
+                <wp:wrapTight wrapText="bothSides">
+                  <wp:wrapPolygon edited="0">
+                    <wp:start x="8620" y="246"/>
+                    <wp:lineTo x="6650" y="1231"/>
+                    <wp:lineTo x="2217" y="3941"/>
+                    <wp:lineTo x="493" y="8620"/>
+                    <wp:lineTo x="493" y="12561"/>
+                    <wp:lineTo x="1970" y="16502"/>
+                    <wp:lineTo x="1970" y="17241"/>
+                    <wp:lineTo x="6650" y="20442"/>
+                    <wp:lineTo x="8867" y="21181"/>
+                    <wp:lineTo x="12561" y="21181"/>
+                    <wp:lineTo x="14778" y="20442"/>
+                    <wp:lineTo x="19211" y="17241"/>
+                    <wp:lineTo x="20935" y="12561"/>
+                    <wp:lineTo x="20935" y="8620"/>
+                    <wp:lineTo x="19457" y="3941"/>
+                    <wp:lineTo x="14778" y="1231"/>
+                    <wp:lineTo x="12807" y="246"/>
+                    <wp:lineTo x="8620" y="246"/>
+                  </wp:wrapPolygon>
+                </wp:wrapTight>
+                <wp:docPr id="17" name="Imagen 17"/>
+                <wp:cNvGraphicFramePr>
+                  <a:graphicFrameLocks xmlns:a="http://schemas.openxmlformats.org/drawingml/2006/main" noChangeAspect="1"/>
+                </wp:cNvGraphicFramePr>
+                <a:graphic xmlns:a="http://schemas.openxmlformats.org/drawingml/2006/main">
+                  <a:graphicData uri="http://schemas.openxmlformats.org/drawingml/2006/picture">
+                    <pic:pic xmlns:pic="http://schemas.openxmlformats.org/drawingml/2006/picture">
+                      <pic:nvPicPr>
+                        <pic:cNvPr id="17" name="ESPOL_-_Logo_001.svg.png"/>
+                        <pic:cNvPicPr/>
+                      </pic:nvPicPr>
+                      <pic:blipFill>
+                        <a:blip r:embed="rId7" cstate="print">
+                          <a:extLst>
+                            <a:ext uri="{28A0092B-C50C-407E-A947-70E740481C1C}">
+                              <a14:useLocalDpi xmlns:a14="http://schemas.microsoft.com/office/drawing/2010/main" val="0"/>
+                            </a:ext>
+                          </a:extLst>
+                        </a:blip>
+                        <a:stretch>
+                          <a:fillRect/>
+                        </a:stretch>
+                      </pic:blipFill>
+                      <pic:spPr>
+                        <a:xfrm>
+                          <a:off x="0" y="0"/>
+                          <a:ext cx="1670685" cy="1670685"/>
+                        </a:xfrm>
+                        <a:prstGeom prst="rect">
+                          <a:avLst/>
+                        </a:prstGeom>
+                      </pic:spPr>
+                    </pic:pic>
+                  </a:graphicData>
+                </a:graphic>
+                <wp14:sizeRelH relativeFrom="page">
+                  <wp14:pctWidth>0</wp14:pctWidth>
+                </wp14:sizeRelH>
+                <wp14:sizeRelV relativeFrom="page">
+                  <wp14:pctHeight>0</wp14:pctHeight>
+                </wp14:sizeRelV>
+              </wp:anchor>
+            </w:drawing>
+          </w:r>
+          <w:r>
             <w:tab/>
           </w:r>
+          <w:bookmarkStart w:id="0" w:name="_GoBack"/>
+          <w:bookmarkEnd w:id="0"/>
         </w:p>
         <w:p>
           <w:r>
@@ -252,7 +335,7 @@
                                     <w:lang w:val="es-ES" w:eastAsia="es-ES" w:bidi="ar-SA"/>
                                   </w:rPr>
                                 </w:pPr>
-                                <w:hyperlink r:id="rId6" w:history="1">
+                                <w:hyperlink r:id="rId8" w:history="1">
                                   <w:r>
                                     <w:rPr>
                                       <w:rFonts w:asciiTheme="minorHAnsi" w:eastAsiaTheme="minorEastAsia" w:hAnsiTheme="minorHAnsi" w:cstheme="minorBidi"/>
@@ -275,7 +358,7 @@
                                     <w:lang w:val="es-ES" w:eastAsia="es-ES" w:bidi="ar-SA"/>
                                   </w:rPr>
                                 </w:pPr>
-                                <w:hyperlink r:id="rId7" w:history="1">
+                                <w:hyperlink r:id="rId9" w:history="1">
                                   <w:r>
                                     <w:rPr>
                                       <w:rFonts w:asciiTheme="minorHAnsi" w:eastAsiaTheme="minorEastAsia" w:hAnsiTheme="minorHAnsi" w:cstheme="minorBidi"/>
@@ -298,7 +381,7 @@
                                     <w:lang w:val="es-ES" w:eastAsia="es-ES" w:bidi="ar-SA"/>
                                   </w:rPr>
                                 </w:pPr>
-                                <w:hyperlink r:id="rId8" w:history="1">
+                                <w:hyperlink r:id="rId10" w:history="1">
                                   <w:r>
                                     <w:rPr>
                                       <w:rFonts w:asciiTheme="minorHAnsi" w:eastAsiaTheme="minorEastAsia" w:hAnsiTheme="minorHAnsi" w:cstheme="minorBidi"/>
@@ -343,7 +426,7 @@
                               <w:lang w:val="es-ES" w:eastAsia="es-ES" w:bidi="ar-SA"/>
                             </w:rPr>
                           </w:pPr>
-                          <w:hyperlink r:id="rId9" w:history="1">
+                          <w:hyperlink r:id="rId11" w:history="1">
                             <w:r>
                               <w:rPr>
                                 <w:rFonts w:asciiTheme="minorHAnsi" w:eastAsiaTheme="minorEastAsia" w:hAnsiTheme="minorHAnsi" w:cstheme="minorBidi"/>
@@ -366,7 +449,7 @@
                               <w:lang w:val="es-ES" w:eastAsia="es-ES" w:bidi="ar-SA"/>
                             </w:rPr>
                           </w:pPr>
-                          <w:hyperlink r:id="rId10" w:history="1">
+                          <w:hyperlink r:id="rId12" w:history="1">
                             <w:r>
                               <w:rPr>
                                 <w:rFonts w:asciiTheme="minorHAnsi" w:eastAsiaTheme="minorEastAsia" w:hAnsiTheme="minorHAnsi" w:cstheme="minorBidi"/>
@@ -389,7 +472,7 @@
                               <w:lang w:val="es-ES" w:eastAsia="es-ES" w:bidi="ar-SA"/>
                             </w:rPr>
                           </w:pPr>
-                          <w:hyperlink r:id="rId11" w:history="1">
+                          <w:hyperlink r:id="rId13" w:history="1">
                             <w:r>
                               <w:rPr>
                                 <w:rFonts w:asciiTheme="minorHAnsi" w:eastAsiaTheme="minorEastAsia" w:hAnsiTheme="minorHAnsi" w:cstheme="minorBidi"/>
@@ -844,7 +927,6 @@
                                   <w:dataBinding w:prefixMappings="xmlns:ns0='http://purl.org/dc/elements/1.1/' xmlns:ns1='http://schemas.openxmlformats.org/package/2006/metadata/core-properties' " w:xpath="/ns1:coreProperties[1]/ns0:subject[1]" w:storeItemID="{6C3C8BC8-F283-45AE-878A-BAB7291924A1}"/>
                                   <w:text/>
                                 </w:sdtPr>
-                                <w:sdtEndPr/>
                                 <w:sdtContent>
                                   <w:p>
                                     <w:pPr>
@@ -909,7 +991,6 @@
                             <w:dataBinding w:prefixMappings="xmlns:ns0='http://purl.org/dc/elements/1.1/' xmlns:ns1='http://schemas.openxmlformats.org/package/2006/metadata/core-properties' " w:xpath="/ns1:coreProperties[1]/ns0:subject[1]" w:storeItemID="{6C3C8BC8-F283-45AE-878A-BAB7291924A1}"/>
                             <w:text/>
                           </w:sdtPr>
-                          <w:sdtEndPr/>
                           <w:sdtContent>
                             <w:p>
                               <w:pPr>
@@ -1028,7 +1109,6 @@
                                     <w:calendar w:val="gregorian"/>
                                   </w:date>
                                 </w:sdtPr>
-                                <w:sdtEndPr/>
                                 <w:sdtContent>
                                   <w:p>
                                     <w:pPr>
@@ -1096,7 +1176,6 @@
                               <w:calendar w:val="gregorian"/>
                             </w:date>
                           </w:sdtPr>
-                          <w:sdtEndPr/>
                           <w:sdtContent>
                             <w:p>
                               <w:pPr>
@@ -1236,9 +1315,8 @@
         </w:tabs>
         <w:spacing w:line="600" w:lineRule="auto"/>
         <w:rPr>
-          <w:b/>
           <w:noProof/>
-          <w:sz w:val="24"/>
+          <w:sz w:val="22"/>
         </w:rPr>
       </w:pPr>
       <w:r>
@@ -1247,18 +1325,17 @@
           <w:b/>
           <w:i/>
           <w:noProof/>
-          <w:sz w:val="24"/>
+          <w:sz w:val="22"/>
         </w:rPr>
         <w:t>DIAGRAMA DE CASOS DE USOS</w:t>
       </w:r>
       <w:r>
         <w:rPr>
-          <w:b/>
           <w:noProof/>
-          <w:sz w:val="24"/>
+          <w:sz w:val="22"/>
         </w:rPr>
         <w:tab/>
-        <w:t>4</w:t>
+        <w:t>3</w:t>
       </w:r>
     </w:p>
     <w:p>
@@ -1269,57 +1346,24 @@
         </w:tabs>
         <w:spacing w:line="600" w:lineRule="auto"/>
         <w:rPr>
-          <w:b/>
           <w:noProof/>
-          <w:sz w:val="24"/>
+          <w:sz w:val="22"/>
         </w:rPr>
       </w:pPr>
       <w:r>
         <w:rPr>
-          <w:rFonts w:ascii="Arial" w:eastAsiaTheme="majorEastAsia" w:hAnsi="Arial" w:cs="Arial"/>
+          <w:rFonts w:ascii="Arial" w:hAnsi="Arial" w:cs="Arial"/>
           <w:b/>
           <w:i/>
           <w:noProof/>
-          <w:sz w:val="24"/>
+          <w:sz w:val="22"/>
         </w:rPr>
         <w:t>DIAGRAMA DE CLASES</w:t>
       </w:r>
       <w:r>
         <w:rPr>
-          <w:b/>
           <w:noProof/>
-          <w:sz w:val="24"/>
-        </w:rPr>
-        <w:tab/>
-        <w:t>28</w:t>
-      </w:r>
-    </w:p>
-    <w:p>
-      <w:pPr>
-        <w:pStyle w:val="ndice1"/>
-        <w:tabs>
-          <w:tab w:val="right" w:leader="dot" w:pos="9962"/>
-        </w:tabs>
-        <w:spacing w:line="600" w:lineRule="auto"/>
-        <w:rPr>
-          <w:b/>
-          <w:noProof/>
-          <w:sz w:val="24"/>
-        </w:rPr>
-      </w:pPr>
-      <w:r>
-        <w:rPr>
-          <w:b/>
-          <w:noProof/>
-          <w:sz w:val="24"/>
-        </w:rPr>
-        <w:t>DIAGRAMA DE ENTIDAD RELACION DE LA BASE DE DATOS</w:t>
-      </w:r>
-      <w:r>
-        <w:rPr>
-          <w:b/>
-          <w:noProof/>
-          <w:sz w:val="24"/>
+          <w:sz w:val="22"/>
         </w:rPr>
         <w:tab/>
         <w:t>29</w:t>
@@ -1333,29 +1377,39 @@
         </w:tabs>
         <w:spacing w:line="600" w:lineRule="auto"/>
         <w:rPr>
-          <w:b/>
+          <w:bCs/>
+          <w:iCs/>
           <w:noProof/>
-          <w:sz w:val="24"/>
+          <w:sz w:val="22"/>
         </w:rPr>
       </w:pPr>
       <w:r>
         <w:rPr>
-          <w:rFonts w:ascii="Arial" w:eastAsiaTheme="majorEastAsia" w:hAnsi="Arial" w:cs="Arial"/>
+          <w:rFonts w:ascii="Arial" w:hAnsi="Arial" w:cs="Arial"/>
           <w:b/>
           <w:i/>
           <w:noProof/>
-          <w:sz w:val="24"/>
-        </w:rPr>
-        <w:t>DIAGRAMA DE SECUENCIAS</w:t>
+          <w:sz w:val="22"/>
+        </w:rPr>
+        <w:t>DIAGRAMA DE ENTIDAD RELACION DE LA BASE DE DATOS</w:t>
       </w:r>
       <w:r>
         <w:rPr>
+          <w:noProof/>
+          <w:sz w:val="22"/>
+        </w:rPr>
+        <w:tab/>
+      </w:r>
+      <w:r>
+        <w:rPr>
           <w:b/>
+          <w:bCs/>
+          <w:i/>
+          <w:iCs/>
           <w:noProof/>
-          <w:sz w:val="24"/>
-        </w:rPr>
-        <w:tab/>
-        <w:t>28</w:t>
+          <w:sz w:val="22"/>
+        </w:rPr>
+        <w:t>32</w:t>
       </w:r>
     </w:p>
     <w:p>
@@ -1366,11 +1420,10 @@
         </w:tabs>
         <w:spacing w:line="600" w:lineRule="auto"/>
         <w:rPr>
-          <w:b/>
           <w:bCs/>
           <w:iCs/>
           <w:noProof/>
-          <w:sz w:val="24"/>
+          <w:sz w:val="22"/>
         </w:rPr>
       </w:pPr>
       <w:r>
@@ -1379,15 +1432,14 @@
           <w:b/>
           <w:i/>
           <w:noProof/>
-          <w:sz w:val="24"/>
-        </w:rPr>
-        <w:t>ESPECIFICACION DE CASOS DE USOS</w:t>
+          <w:sz w:val="22"/>
+        </w:rPr>
+        <w:t>DIAGRAMA DE SECUENCIAS</w:t>
       </w:r>
       <w:r>
         <w:rPr>
-          <w:b/>
           <w:noProof/>
-          <w:sz w:val="24"/>
+          <w:sz w:val="22"/>
         </w:rPr>
         <w:tab/>
       </w:r>
@@ -1398,7 +1450,250 @@
           <w:i/>
           <w:iCs/>
           <w:noProof/>
-          <w:sz w:val="24"/>
+          <w:sz w:val="22"/>
+        </w:rPr>
+        <w:t>30</w:t>
+      </w:r>
+    </w:p>
+    <w:p>
+      <w:pPr>
+        <w:pStyle w:val="ndice2"/>
+        <w:tabs>
+          <w:tab w:val="right" w:leader="dot" w:pos="9962"/>
+        </w:tabs>
+        <w:spacing w:line="600" w:lineRule="auto"/>
+        <w:rPr>
+          <w:bCs/>
+          <w:iCs/>
+          <w:noProof/>
+          <w:sz w:val="22"/>
+        </w:rPr>
+      </w:pPr>
+      <w:r>
+        <w:rPr>
+          <w:noProof/>
+          <w:sz w:val="22"/>
+        </w:rPr>
+        <w:t>• ADMINISTRADOR CAMBIA ROL</w:t>
+      </w:r>
+      <w:r>
+        <w:rPr>
+          <w:noProof/>
+          <w:sz w:val="22"/>
+        </w:rPr>
+        <w:tab/>
+      </w:r>
+      <w:r>
+        <w:rPr>
+          <w:b/>
+          <w:bCs/>
+          <w:i/>
+          <w:iCs/>
+          <w:noProof/>
+          <w:sz w:val="22"/>
+        </w:rPr>
+        <w:t>31</w:t>
+      </w:r>
+    </w:p>
+    <w:p>
+      <w:pPr>
+        <w:pStyle w:val="ndice2"/>
+        <w:tabs>
+          <w:tab w:val="right" w:leader="dot" w:pos="9962"/>
+        </w:tabs>
+        <w:spacing w:line="600" w:lineRule="auto"/>
+        <w:rPr>
+          <w:bCs/>
+          <w:iCs/>
+          <w:noProof/>
+          <w:sz w:val="22"/>
+        </w:rPr>
+      </w:pPr>
+      <w:r>
+        <w:rPr>
+          <w:noProof/>
+          <w:sz w:val="22"/>
+        </w:rPr>
+        <w:t>• COMPRADOR CONSULTA SUS PEDIDOS</w:t>
+      </w:r>
+      <w:r>
+        <w:rPr>
+          <w:noProof/>
+          <w:sz w:val="22"/>
+        </w:rPr>
+        <w:tab/>
+      </w:r>
+      <w:r>
+        <w:rPr>
+          <w:b/>
+          <w:bCs/>
+          <w:i/>
+          <w:iCs/>
+          <w:noProof/>
+          <w:sz w:val="22"/>
+        </w:rPr>
+        <w:t>31</w:t>
+      </w:r>
+    </w:p>
+    <w:p>
+      <w:pPr>
+        <w:pStyle w:val="ndice2"/>
+        <w:tabs>
+          <w:tab w:val="right" w:leader="dot" w:pos="9962"/>
+        </w:tabs>
+        <w:spacing w:line="600" w:lineRule="auto"/>
+        <w:rPr>
+          <w:bCs/>
+          <w:iCs/>
+          <w:noProof/>
+          <w:sz w:val="22"/>
+        </w:rPr>
+      </w:pPr>
+      <w:r>
+        <w:rPr>
+          <w:noProof/>
+          <w:sz w:val="22"/>
+        </w:rPr>
+        <w:t>• COMPRADOR REALIZA BÚSQUEDA</w:t>
+      </w:r>
+      <w:r>
+        <w:rPr>
+          <w:noProof/>
+          <w:sz w:val="22"/>
+        </w:rPr>
+        <w:tab/>
+      </w:r>
+      <w:r>
+        <w:rPr>
+          <w:b/>
+          <w:bCs/>
+          <w:i/>
+          <w:iCs/>
+          <w:noProof/>
+          <w:sz w:val="22"/>
+        </w:rPr>
+        <w:t>30</w:t>
+      </w:r>
+    </w:p>
+    <w:p>
+      <w:pPr>
+        <w:pStyle w:val="ndice2"/>
+        <w:tabs>
+          <w:tab w:val="right" w:leader="dot" w:pos="9962"/>
+        </w:tabs>
+        <w:spacing w:line="600" w:lineRule="auto"/>
+        <w:rPr>
+          <w:bCs/>
+          <w:iCs/>
+          <w:noProof/>
+          <w:sz w:val="22"/>
+        </w:rPr>
+      </w:pPr>
+      <w:r>
+        <w:rPr>
+          <w:noProof/>
+          <w:sz w:val="22"/>
+        </w:rPr>
+        <w:t>• INGRESO AL SISTEMA</w:t>
+      </w:r>
+      <w:r>
+        <w:rPr>
+          <w:noProof/>
+          <w:sz w:val="22"/>
+        </w:rPr>
+        <w:tab/>
+      </w:r>
+      <w:r>
+        <w:rPr>
+          <w:b/>
+          <w:bCs/>
+          <w:i/>
+          <w:iCs/>
+          <w:noProof/>
+          <w:sz w:val="22"/>
+        </w:rPr>
+        <w:t>30</w:t>
+      </w:r>
+    </w:p>
+    <w:p>
+      <w:pPr>
+        <w:pStyle w:val="ndice2"/>
+        <w:tabs>
+          <w:tab w:val="right" w:leader="dot" w:pos="9962"/>
+        </w:tabs>
+        <w:spacing w:line="600" w:lineRule="auto"/>
+        <w:rPr>
+          <w:bCs/>
+          <w:iCs/>
+          <w:noProof/>
+          <w:sz w:val="22"/>
+        </w:rPr>
+      </w:pPr>
+      <w:r>
+        <w:rPr>
+          <w:noProof/>
+          <w:sz w:val="22"/>
+        </w:rPr>
+        <w:t>• VENDEDOR CONSULTA SUS VENTAS</w:t>
+      </w:r>
+      <w:r>
+        <w:rPr>
+          <w:noProof/>
+          <w:sz w:val="22"/>
+        </w:rPr>
+        <w:tab/>
+      </w:r>
+      <w:r>
+        <w:rPr>
+          <w:b/>
+          <w:bCs/>
+          <w:i/>
+          <w:iCs/>
+          <w:noProof/>
+          <w:sz w:val="22"/>
+        </w:rPr>
+        <w:t>31</w:t>
+      </w:r>
+    </w:p>
+    <w:p>
+      <w:pPr>
+        <w:pStyle w:val="ndice1"/>
+        <w:tabs>
+          <w:tab w:val="right" w:leader="dot" w:pos="9962"/>
+        </w:tabs>
+        <w:spacing w:line="600" w:lineRule="auto"/>
+        <w:rPr>
+          <w:bCs/>
+          <w:iCs/>
+          <w:noProof/>
+          <w:sz w:val="22"/>
+        </w:rPr>
+      </w:pPr>
+      <w:r>
+        <w:rPr>
+          <w:rFonts w:ascii="Arial" w:hAnsi="Arial" w:cs="Arial"/>
+          <w:b/>
+          <w:i/>
+          <w:noProof/>
+          <w:sz w:val="22"/>
+        </w:rPr>
+        <w:t>ESPECIFICACION DE CASOS DE USOS</w:t>
+      </w:r>
+      <w:r>
+        <w:rPr>
+          <w:noProof/>
+          <w:sz w:val="22"/>
+        </w:rPr>
+        <w:tab/>
+      </w:r>
+      <w:r>
+        <w:rPr>
+          <w:b/>
+          <w:bCs/>
+          <w:i/>
+          <w:iCs/>
+          <w:noProof/>
+          <w:sz w:val="22"/>
         </w:rPr>
         <w:t>4</w:t>
       </w:r>
@@ -1411,7 +1706,7 @@
           <w:b/>
           <w:i/>
           <w:noProof/>
-          <w:sz w:val="44"/>
+          <w:sz w:val="40"/>
           <w:lang w:val="es-ES"/>
         </w:rPr>
         <w:sectPr>
@@ -1472,30 +1767,6 @@
     </w:p>
     <w:p>
       <w:pPr>
-        <w:rPr>
-          <w:lang w:val="es-ES"/>
-        </w:rPr>
-      </w:pPr>
-      <w:r>
-        <w:rPr>
-          <w:lang w:val="es-ES"/>
-        </w:rPr>
-        <w:br w:type="page"/>
-      </w:r>
-    </w:p>
-    <w:p>
-      <w:pPr>
-        <w:rPr>
-          <w:rFonts w:ascii="Arial" w:hAnsi="Arial" w:cs="Arial"/>
-          <w:b/>
-          <w:i/>
-          <w:sz w:val="32"/>
-          <w:lang w:val="es-ES"/>
-        </w:rPr>
-      </w:pPr>
-    </w:p>
-    <w:p>
-      <w:pPr>
         <w:pStyle w:val="Ttulo2"/>
         <w:rPr>
           <w:rFonts w:ascii="Arial" w:hAnsi="Arial" w:cs="Arial"/>
@@ -1582,6 +1853,56 @@
           <w:lang w:val="es-ES"/>
         </w:rPr>
       </w:pPr>
+      <w:r>
+        <w:rPr>
+          <w:rFonts w:ascii="Arial" w:hAnsi="Arial" w:cs="Arial"/>
+          <w:b/>
+          <w:noProof/>
+          <w:sz w:val="28"/>
+          <w:lang w:val="es-ES" w:eastAsia="es-ES" w:bidi="ar-SA"/>
+        </w:rPr>
+        <w:drawing>
+          <wp:inline distT="0" distB="0" distL="0" distR="0">
+            <wp:extent cx="6904685" cy="6232358"/>
+            <wp:effectExtent l="0" t="0" r="0" b="0"/>
+            <wp:docPr id="9" name="Imagen 9"/>
+            <wp:cNvGraphicFramePr>
+              <a:graphicFrameLocks xmlns:a="http://schemas.openxmlformats.org/drawingml/2006/main" noChangeAspect="1"/>
+            </wp:cNvGraphicFramePr>
+            <a:graphic xmlns:a="http://schemas.openxmlformats.org/drawingml/2006/main">
+              <a:graphicData uri="http://schemas.openxmlformats.org/drawingml/2006/picture">
+                <pic:pic xmlns:pic="http://schemas.openxmlformats.org/drawingml/2006/picture">
+                  <pic:nvPicPr>
+                    <pic:cNvPr id="9" name="Diagrama de casos de uso.png"/>
+                    <pic:cNvPicPr/>
+                  </pic:nvPicPr>
+                  <pic:blipFill>
+                    <a:blip r:embed="rId14">
+                      <a:extLst>
+                        <a:ext uri="{28A0092B-C50C-407E-A947-70E740481C1C}">
+                          <a14:useLocalDpi xmlns:a14="http://schemas.microsoft.com/office/drawing/2010/main" val="0"/>
+                        </a:ext>
+                      </a:extLst>
+                    </a:blip>
+                    <a:stretch>
+                      <a:fillRect/>
+                    </a:stretch>
+                  </pic:blipFill>
+                  <pic:spPr>
+                    <a:xfrm>
+                      <a:off x="0" y="0"/>
+                      <a:ext cx="6911604" cy="6238603"/>
+                    </a:xfrm>
+                    <a:prstGeom prst="rect">
+                      <a:avLst/>
+                    </a:prstGeom>
+                  </pic:spPr>
+                </pic:pic>
+              </a:graphicData>
+            </a:graphic>
+          </wp:inline>
+        </w:drawing>
+      </w:r>
     </w:p>
     <w:p>
       <w:pPr>
@@ -9944,8 +10265,6 @@
             <w:r>
               <w:t>Comp</w:t>
             </w:r>
-            <w:bookmarkStart w:id="0" w:name="_GoBack"/>
-            <w:bookmarkEnd w:id="0"/>
             <w:r>
               <w:t xml:space="preserve"> -1012</w:t>
             </w:r>
@@ -21013,6 +21332,64 @@
           <w:sz w:val="36"/>
         </w:rPr>
       </w:pPr>
+      <w:r>
+        <w:rPr>
+          <w:rFonts w:ascii="Arial" w:hAnsi="Arial" w:cs="Arial"/>
+          <w:b/>
+          <w:i/>
+          <w:noProof/>
+          <w:sz w:val="36"/>
+          <w:lang w:val="es-ES" w:eastAsia="es-ES" w:bidi="ar-SA"/>
+        </w:rPr>
+        <w:drawing>
+          <wp:inline distT="0" distB="0" distL="0" distR="0">
+            <wp:extent cx="6754141" cy="7050505"/>
+            <wp:effectExtent l="0" t="0" r="8890" b="0"/>
+            <wp:docPr id="10" name="Imagen 10"/>
+            <wp:cNvGraphicFramePr>
+              <a:graphicFrameLocks xmlns:a="http://schemas.openxmlformats.org/drawingml/2006/main" noChangeAspect="1"/>
+            </wp:cNvGraphicFramePr>
+            <a:graphic xmlns:a="http://schemas.openxmlformats.org/drawingml/2006/main">
+              <a:graphicData uri="http://schemas.openxmlformats.org/drawingml/2006/picture">
+                <pic:pic xmlns:pic="http://schemas.openxmlformats.org/drawingml/2006/picture">
+                  <pic:nvPicPr>
+                    <pic:cNvPr id="10" name="59C54A.tmp"/>
+                    <pic:cNvPicPr/>
+                  </pic:nvPicPr>
+                  <pic:blipFill rotWithShape="1">
+                    <a:blip r:embed="rId15">
+                      <a:extLst>
+                        <a:ext uri="{28A0092B-C50C-407E-A947-70E740481C1C}">
+                          <a14:useLocalDpi xmlns:a14="http://schemas.microsoft.com/office/drawing/2010/main" val="0"/>
+                        </a:ext>
+                      </a:extLst>
+                    </a:blip>
+                    <a:srcRect l="16332" t="19766" r="42292"/>
+                    <a:stretch/>
+                  </pic:blipFill>
+                  <pic:spPr bwMode="auto">
+                    <a:xfrm>
+                      <a:off x="0" y="0"/>
+                      <a:ext cx="6775293" cy="7072585"/>
+                    </a:xfrm>
+                    <a:prstGeom prst="rect">
+                      <a:avLst/>
+                    </a:prstGeom>
+                    <a:ln>
+                      <a:noFill/>
+                    </a:ln>
+                    <a:extLst>
+                      <a:ext uri="{53640926-AAD7-44D8-BBD7-CCE9431645EC}">
+                        <a14:shadowObscured xmlns:a14="http://schemas.microsoft.com/office/drawing/2010/main"/>
+                      </a:ext>
+                    </a:extLst>
+                  </pic:spPr>
+                </pic:pic>
+              </a:graphicData>
+            </a:graphic>
+          </wp:inline>
+        </w:drawing>
+      </w:r>
     </w:p>
     <w:p>
       <w:pPr>
@@ -21042,26 +21419,6 @@
         </w:rPr>
         <w:br w:type="page"/>
       </w:r>
-    </w:p>
-    <w:p>
-      <w:pPr>
-        <w:rPr>
-          <w:rFonts w:ascii="Arial" w:hAnsi="Arial" w:cs="Arial"/>
-          <w:b/>
-          <w:i/>
-          <w:sz w:val="36"/>
-        </w:rPr>
-      </w:pPr>
-    </w:p>
-    <w:p>
-      <w:pPr>
-        <w:rPr>
-          <w:rFonts w:ascii="Arial" w:hAnsi="Arial" w:cs="Arial"/>
-          <w:b/>
-          <w:i/>
-          <w:sz w:val="36"/>
-        </w:rPr>
-      </w:pPr>
     </w:p>
     <w:p>
       <w:pPr>
@@ -21084,6 +21441,7 @@
           <w:sz w:val="32"/>
           <w:lang w:val="es-ES"/>
         </w:rPr>
+        <w:lastRenderedPageBreak/>
         <w:t>DIAGRAMA DE SECUENCIAS</w:t>
       </w:r>
       <w:r>
@@ -21098,6 +21456,9 @@
         <w:fldChar w:fldCharType="begin"/>
       </w:r>
       <w:r>
+        <w:instrText xml:space="preserve"> XE "</w:instrText>
+      </w:r>
+      <w:r>
         <w:rPr>
           <w:rFonts w:ascii="Arial" w:hAnsi="Arial" w:cs="Arial"/>
           <w:b/>
@@ -21106,7 +21467,10 @@
           <w:sz w:val="32"/>
           <w:lang w:val="es-ES"/>
         </w:rPr>
-        <w:instrText xml:space="preserve"> XE "DIAGRAMA DE SECUENCIAS" </w:instrText>
+        <w:instrText>DIAGRAMA DE SECUENCIAS</w:instrText>
+      </w:r>
+      <w:r>
+        <w:instrText xml:space="preserve">" \b \i </w:instrText>
       </w:r>
       <w:r>
         <w:rPr>
@@ -21123,12 +21487,252 @@
     <w:p>
       <w:pPr>
         <w:rPr>
+          <w:lang w:val="es-ES"/>
+        </w:rPr>
+      </w:pPr>
+    </w:p>
+    <w:p>
+      <w:pPr>
+        <w:pStyle w:val="Prrafodelista"/>
+        <w:numPr>
+          <w:ilvl w:val="0"/>
+          <w:numId w:val="1"/>
+        </w:numPr>
+        <w:rPr>
+          <w:sz w:val="28"/>
+          <w:lang w:val="es-ES"/>
+        </w:rPr>
+      </w:pPr>
+      <w:r>
+        <w:rPr>
+          <w:sz w:val="28"/>
+          <w:lang w:val="es-ES"/>
+        </w:rPr>
+        <w:t>INGRESO AL SISTEMA</w:t>
+      </w:r>
+      <w:r>
+        <w:rPr>
+          <w:sz w:val="28"/>
+          <w:lang w:val="es-ES"/>
+        </w:rPr>
+        <w:fldChar w:fldCharType="begin"/>
+      </w:r>
+      <w:r>
+        <w:instrText xml:space="preserve"> XE "</w:instrText>
+      </w:r>
+      <w:r>
+        <w:rPr>
+          <w:sz w:val="28"/>
+          <w:lang w:val="es-ES"/>
+        </w:rPr>
+        <w:instrText>DIAGRAMA DE SECUENCIAS</w:instrText>
+      </w:r>
+      <w:r>
+        <w:rPr>
+          <w:sz w:val="28"/>
+        </w:rPr>
+        <w:instrText>:</w:instrText>
+      </w:r>
+      <w:r>
+        <w:instrText>•</w:instrText>
+      </w:r>
+      <w:r>
+        <w:tab/>
+        <w:instrText>INGRESO AL SISTEMA</w:instrText>
+      </w:r>
+      <w:r>
+        <w:instrText xml:space="preserve">" \b \i </w:instrText>
+      </w:r>
+      <w:r>
+        <w:rPr>
+          <w:sz w:val="28"/>
+          <w:lang w:val="es-ES"/>
+        </w:rPr>
+        <w:fldChar w:fldCharType="end"/>
+      </w:r>
+    </w:p>
+    <w:p>
+      <w:pPr>
+        <w:rPr>
           <w:rFonts w:ascii="Arial" w:hAnsi="Arial" w:cs="Arial"/>
           <w:b/>
           <w:i/>
           <w:sz w:val="36"/>
         </w:rPr>
       </w:pPr>
+      <w:r>
+        <w:rPr>
+          <w:rFonts w:ascii="Arial" w:hAnsi="Arial" w:cs="Arial"/>
+          <w:b/>
+          <w:i/>
+          <w:noProof/>
+          <w:sz w:val="36"/>
+          <w:lang w:val="es-ES" w:eastAsia="es-ES" w:bidi="ar-SA"/>
+        </w:rPr>
+        <w:drawing>
+          <wp:inline distT="0" distB="0" distL="0" distR="0">
+            <wp:extent cx="6545179" cy="3727444"/>
+            <wp:effectExtent l="0" t="0" r="8255" b="6985"/>
+            <wp:docPr id="11" name="Imagen 11"/>
+            <wp:cNvGraphicFramePr>
+              <a:graphicFrameLocks xmlns:a="http://schemas.openxmlformats.org/drawingml/2006/main" noChangeAspect="1"/>
+            </wp:cNvGraphicFramePr>
+            <a:graphic xmlns:a="http://schemas.openxmlformats.org/drawingml/2006/main">
+              <a:graphicData uri="http://schemas.openxmlformats.org/drawingml/2006/picture">
+                <pic:pic xmlns:pic="http://schemas.openxmlformats.org/drawingml/2006/picture">
+                  <pic:nvPicPr>
+                    <pic:cNvPr id="11" name="Diagrama de Secuencia1.png"/>
+                    <pic:cNvPicPr/>
+                  </pic:nvPicPr>
+                  <pic:blipFill>
+                    <a:blip r:embed="rId16" cstate="print">
+                      <a:extLst>
+                        <a:ext uri="{28A0092B-C50C-407E-A947-70E740481C1C}">
+                          <a14:useLocalDpi xmlns:a14="http://schemas.microsoft.com/office/drawing/2010/main" val="0"/>
+                        </a:ext>
+                      </a:extLst>
+                    </a:blip>
+                    <a:stretch>
+                      <a:fillRect/>
+                    </a:stretch>
+                  </pic:blipFill>
+                  <pic:spPr>
+                    <a:xfrm>
+                      <a:off x="0" y="0"/>
+                      <a:ext cx="6548112" cy="3729114"/>
+                    </a:xfrm>
+                    <a:prstGeom prst="rect">
+                      <a:avLst/>
+                    </a:prstGeom>
+                  </pic:spPr>
+                </pic:pic>
+              </a:graphicData>
+            </a:graphic>
+          </wp:inline>
+        </w:drawing>
+      </w:r>
+    </w:p>
+    <w:p>
+      <w:pPr>
+        <w:pStyle w:val="Prrafodelista"/>
+        <w:numPr>
+          <w:ilvl w:val="0"/>
+          <w:numId w:val="1"/>
+        </w:numPr>
+        <w:rPr>
+          <w:rFonts w:cs="Lohit Devanagari"/>
+          <w:sz w:val="28"/>
+          <w:lang w:val="es-ES"/>
+        </w:rPr>
+      </w:pPr>
+      <w:r>
+        <w:rPr>
+          <w:sz w:val="28"/>
+          <w:lang w:val="es-ES"/>
+        </w:rPr>
+        <w:t>COMPRADOR REALIZA BÚSQUEDA</w:t>
+      </w:r>
+      <w:r>
+        <w:rPr>
+          <w:sz w:val="28"/>
+          <w:lang w:val="es-ES"/>
+        </w:rPr>
+        <w:fldChar w:fldCharType="begin"/>
+      </w:r>
+      <w:r>
+        <w:instrText xml:space="preserve"> XE "</w:instrText>
+      </w:r>
+      <w:r>
+        <w:rPr>
+          <w:sz w:val="28"/>
+          <w:lang w:val="es-ES"/>
+        </w:rPr>
+        <w:instrText>DIAGRAMA DE SECUENCIAS</w:instrText>
+      </w:r>
+      <w:r>
+        <w:rPr>
+          <w:sz w:val="28"/>
+        </w:rPr>
+        <w:instrText>:</w:instrText>
+      </w:r>
+      <w:r>
+        <w:instrText>•</w:instrText>
+      </w:r>
+      <w:r>
+        <w:tab/>
+        <w:instrText>COMPRADOR REALIZA BÚSQUEDA</w:instrText>
+      </w:r>
+      <w:r>
+        <w:instrText xml:space="preserve">" \b \i </w:instrText>
+      </w:r>
+      <w:r>
+        <w:rPr>
+          <w:sz w:val="28"/>
+          <w:lang w:val="es-ES"/>
+        </w:rPr>
+        <w:fldChar w:fldCharType="end"/>
+      </w:r>
+    </w:p>
+    <w:p>
+      <w:pPr>
+        <w:rPr>
+          <w:rFonts w:ascii="Arial" w:hAnsi="Arial" w:cs="Arial"/>
+          <w:b/>
+          <w:i/>
+          <w:sz w:val="36"/>
+        </w:rPr>
+      </w:pPr>
+      <w:r>
+        <w:rPr>
+          <w:rFonts w:ascii="Arial" w:hAnsi="Arial" w:cs="Arial"/>
+          <w:b/>
+          <w:i/>
+          <w:noProof/>
+          <w:sz w:val="36"/>
+          <w:lang w:val="es-ES" w:eastAsia="es-ES" w:bidi="ar-SA"/>
+        </w:rPr>
+        <w:drawing>
+          <wp:inline distT="0" distB="0" distL="0" distR="0">
+            <wp:extent cx="6332220" cy="2985796"/>
+            <wp:effectExtent l="0" t="0" r="0" b="5080"/>
+            <wp:docPr id="12" name="Imagen 12"/>
+            <wp:cNvGraphicFramePr>
+              <a:graphicFrameLocks xmlns:a="http://schemas.openxmlformats.org/drawingml/2006/main" noChangeAspect="1"/>
+            </wp:cNvGraphicFramePr>
+            <a:graphic xmlns:a="http://schemas.openxmlformats.org/drawingml/2006/main">
+              <a:graphicData uri="http://schemas.openxmlformats.org/drawingml/2006/picture">
+                <pic:pic xmlns:pic="http://schemas.openxmlformats.org/drawingml/2006/picture">
+                  <pic:nvPicPr>
+                    <pic:cNvPr id="12" name="Diagrama de Secuencia2.jpeg"/>
+                    <pic:cNvPicPr/>
+                  </pic:nvPicPr>
+                  <pic:blipFill>
+                    <a:blip r:embed="rId17" cstate="print">
+                      <a:extLst>
+                        <a:ext uri="{28A0092B-C50C-407E-A947-70E740481C1C}">
+                          <a14:useLocalDpi xmlns:a14="http://schemas.microsoft.com/office/drawing/2010/main" val="0"/>
+                        </a:ext>
+                      </a:extLst>
+                    </a:blip>
+                    <a:stretch>
+                      <a:fillRect/>
+                    </a:stretch>
+                  </pic:blipFill>
+                  <pic:spPr>
+                    <a:xfrm>
+                      <a:off x="0" y="0"/>
+                      <a:ext cx="6346518" cy="2992538"/>
+                    </a:xfrm>
+                    <a:prstGeom prst="rect">
+                      <a:avLst/>
+                    </a:prstGeom>
+                  </pic:spPr>
+                </pic:pic>
+              </a:graphicData>
+            </a:graphic>
+          </wp:inline>
+        </w:drawing>
+      </w:r>
     </w:p>
     <w:p>
       <w:pPr>
@@ -21171,6 +21775,391 @@
     </w:p>
     <w:p>
       <w:pPr>
+        <w:pStyle w:val="Prrafodelista"/>
+        <w:numPr>
+          <w:ilvl w:val="0"/>
+          <w:numId w:val="1"/>
+        </w:numPr>
+        <w:rPr>
+          <w:rFonts w:cs="Lohit Devanagari"/>
+          <w:sz w:val="28"/>
+          <w:lang w:val="es-ES"/>
+        </w:rPr>
+      </w:pPr>
+      <w:r>
+        <w:rPr>
+          <w:sz w:val="28"/>
+          <w:lang w:val="es-ES"/>
+        </w:rPr>
+        <w:lastRenderedPageBreak/>
+        <w:t>COMPRADOR CONSULTA SUS PEDIDOS</w:t>
+      </w:r>
+      <w:r>
+        <w:rPr>
+          <w:sz w:val="28"/>
+          <w:lang w:val="es-ES"/>
+        </w:rPr>
+        <w:fldChar w:fldCharType="begin"/>
+      </w:r>
+      <w:r>
+        <w:instrText xml:space="preserve"> XE "</w:instrText>
+      </w:r>
+      <w:r>
+        <w:rPr>
+          <w:sz w:val="28"/>
+          <w:lang w:val="es-ES"/>
+        </w:rPr>
+        <w:instrText>DIAGRAMA DE SECUENCIAS</w:instrText>
+      </w:r>
+      <w:r>
+        <w:rPr>
+          <w:sz w:val="28"/>
+        </w:rPr>
+        <w:instrText>:</w:instrText>
+      </w:r>
+      <w:r>
+        <w:instrText>•</w:instrText>
+      </w:r>
+      <w:r>
+        <w:tab/>
+        <w:instrText>COMPRADOR CONSULTA SUS PEDIDOS</w:instrText>
+      </w:r>
+      <w:r>
+        <w:instrText xml:space="preserve">" \b \i </w:instrText>
+      </w:r>
+      <w:r>
+        <w:rPr>
+          <w:sz w:val="28"/>
+          <w:lang w:val="es-ES"/>
+        </w:rPr>
+        <w:fldChar w:fldCharType="end"/>
+      </w:r>
+    </w:p>
+    <w:p>
+      <w:pPr>
+        <w:rPr>
+          <w:rFonts w:ascii="Arial" w:hAnsi="Arial" w:cs="Arial"/>
+          <w:b/>
+          <w:i/>
+          <w:sz w:val="36"/>
+        </w:rPr>
+      </w:pPr>
+      <w:r>
+        <w:rPr>
+          <w:rFonts w:ascii="Arial" w:hAnsi="Arial" w:cs="Arial"/>
+          <w:b/>
+          <w:i/>
+          <w:noProof/>
+          <w:sz w:val="36"/>
+          <w:lang w:val="es-ES" w:eastAsia="es-ES" w:bidi="ar-SA"/>
+        </w:rPr>
+        <w:drawing>
+          <wp:inline distT="0" distB="0" distL="0" distR="0">
+            <wp:extent cx="6332220" cy="2280285"/>
+            <wp:effectExtent l="0" t="0" r="0" b="5715"/>
+            <wp:docPr id="14" name="Imagen 14"/>
+            <wp:cNvGraphicFramePr>
+              <a:graphicFrameLocks xmlns:a="http://schemas.openxmlformats.org/drawingml/2006/main" noChangeAspect="1"/>
+            </wp:cNvGraphicFramePr>
+            <a:graphic xmlns:a="http://schemas.openxmlformats.org/drawingml/2006/main">
+              <a:graphicData uri="http://schemas.openxmlformats.org/drawingml/2006/picture">
+                <pic:pic xmlns:pic="http://schemas.openxmlformats.org/drawingml/2006/picture">
+                  <pic:nvPicPr>
+                    <pic:cNvPr id="14" name="Diagrama de Secuencia 3.jpeg"/>
+                    <pic:cNvPicPr/>
+                  </pic:nvPicPr>
+                  <pic:blipFill>
+                    <a:blip r:embed="rId18" cstate="print">
+                      <a:extLst>
+                        <a:ext uri="{28A0092B-C50C-407E-A947-70E740481C1C}">
+                          <a14:useLocalDpi xmlns:a14="http://schemas.microsoft.com/office/drawing/2010/main" val="0"/>
+                        </a:ext>
+                      </a:extLst>
+                    </a:blip>
+                    <a:stretch>
+                      <a:fillRect/>
+                    </a:stretch>
+                  </pic:blipFill>
+                  <pic:spPr>
+                    <a:xfrm>
+                      <a:off x="0" y="0"/>
+                      <a:ext cx="6332220" cy="2280285"/>
+                    </a:xfrm>
+                    <a:prstGeom prst="rect">
+                      <a:avLst/>
+                    </a:prstGeom>
+                  </pic:spPr>
+                </pic:pic>
+              </a:graphicData>
+            </a:graphic>
+          </wp:inline>
+        </w:drawing>
+      </w:r>
+    </w:p>
+    <w:p>
+      <w:pPr>
+        <w:rPr>
+          <w:rFonts w:ascii="Arial" w:hAnsi="Arial" w:cs="Arial"/>
+          <w:b/>
+          <w:i/>
+          <w:sz w:val="36"/>
+        </w:rPr>
+      </w:pPr>
+    </w:p>
+    <w:p>
+      <w:pPr>
+        <w:pStyle w:val="Prrafodelista"/>
+        <w:numPr>
+          <w:ilvl w:val="0"/>
+          <w:numId w:val="1"/>
+        </w:numPr>
+        <w:rPr>
+          <w:sz w:val="28"/>
+          <w:lang w:val="es-ES"/>
+        </w:rPr>
+      </w:pPr>
+      <w:r>
+        <w:rPr>
+          <w:sz w:val="28"/>
+          <w:lang w:val="es-ES"/>
+        </w:rPr>
+        <w:t>VENDEDOR CONSULTA SUS VENTAS</w:t>
+      </w:r>
+      <w:r>
+        <w:rPr>
+          <w:sz w:val="28"/>
+          <w:lang w:val="es-ES"/>
+        </w:rPr>
+        <w:fldChar w:fldCharType="begin"/>
+      </w:r>
+      <w:r>
+        <w:instrText xml:space="preserve"> XE "</w:instrText>
+      </w:r>
+      <w:r>
+        <w:rPr>
+          <w:sz w:val="28"/>
+          <w:lang w:val="es-ES"/>
+        </w:rPr>
+        <w:instrText>DIAGRAMA DE SECUENCIAS</w:instrText>
+      </w:r>
+      <w:r>
+        <w:rPr>
+          <w:sz w:val="28"/>
+        </w:rPr>
+        <w:instrText>:</w:instrText>
+      </w:r>
+      <w:r>
+        <w:instrText>•</w:instrText>
+      </w:r>
+      <w:r>
+        <w:tab/>
+        <w:instrText>VENDEDOR CONSULTA SUS VENTAS</w:instrText>
+      </w:r>
+      <w:r>
+        <w:instrText xml:space="preserve">" \b \i </w:instrText>
+      </w:r>
+      <w:r>
+        <w:rPr>
+          <w:sz w:val="28"/>
+          <w:lang w:val="es-ES"/>
+        </w:rPr>
+        <w:fldChar w:fldCharType="end"/>
+      </w:r>
+    </w:p>
+    <w:p>
+      <w:pPr>
+        <w:rPr>
+          <w:rFonts w:ascii="Arial" w:hAnsi="Arial" w:cs="Arial"/>
+          <w:b/>
+          <w:i/>
+          <w:sz w:val="36"/>
+        </w:rPr>
+      </w:pPr>
+      <w:r>
+        <w:rPr>
+          <w:rFonts w:ascii="Arial" w:hAnsi="Arial" w:cs="Arial"/>
+          <w:b/>
+          <w:i/>
+          <w:noProof/>
+          <w:sz w:val="36"/>
+          <w:lang w:val="es-ES" w:eastAsia="es-ES" w:bidi="ar-SA"/>
+        </w:rPr>
+        <w:drawing>
+          <wp:inline distT="0" distB="0" distL="0" distR="0">
+            <wp:extent cx="6332220" cy="2280285"/>
+            <wp:effectExtent l="0" t="0" r="0" b="5715"/>
+            <wp:docPr id="15" name="Imagen 15"/>
+            <wp:cNvGraphicFramePr>
+              <a:graphicFrameLocks xmlns:a="http://schemas.openxmlformats.org/drawingml/2006/main" noChangeAspect="1"/>
+            </wp:cNvGraphicFramePr>
+            <a:graphic xmlns:a="http://schemas.openxmlformats.org/drawingml/2006/main">
+              <a:graphicData uri="http://schemas.openxmlformats.org/drawingml/2006/picture">
+                <pic:pic xmlns:pic="http://schemas.openxmlformats.org/drawingml/2006/picture">
+                  <pic:nvPicPr>
+                    <pic:cNvPr id="15" name="Diagrama de Secuencia 4.png"/>
+                    <pic:cNvPicPr/>
+                  </pic:nvPicPr>
+                  <pic:blipFill>
+                    <a:blip r:embed="rId19" cstate="print">
+                      <a:extLst>
+                        <a:ext uri="{28A0092B-C50C-407E-A947-70E740481C1C}">
+                          <a14:useLocalDpi xmlns:a14="http://schemas.microsoft.com/office/drawing/2010/main" val="0"/>
+                        </a:ext>
+                      </a:extLst>
+                    </a:blip>
+                    <a:stretch>
+                      <a:fillRect/>
+                    </a:stretch>
+                  </pic:blipFill>
+                  <pic:spPr>
+                    <a:xfrm>
+                      <a:off x="0" y="0"/>
+                      <a:ext cx="6332220" cy="2280285"/>
+                    </a:xfrm>
+                    <a:prstGeom prst="rect">
+                      <a:avLst/>
+                    </a:prstGeom>
+                  </pic:spPr>
+                </pic:pic>
+              </a:graphicData>
+            </a:graphic>
+          </wp:inline>
+        </w:drawing>
+      </w:r>
+    </w:p>
+    <w:p>
+      <w:pPr>
+        <w:pStyle w:val="Prrafodelista"/>
+        <w:numPr>
+          <w:ilvl w:val="0"/>
+          <w:numId w:val="1"/>
+        </w:numPr>
+        <w:rPr>
+          <w:sz w:val="28"/>
+          <w:lang w:val="es-ES"/>
+        </w:rPr>
+      </w:pPr>
+      <w:r>
+        <w:rPr>
+          <w:sz w:val="28"/>
+          <w:lang w:val="es-ES"/>
+        </w:rPr>
+        <w:t>ADMINISTRADOR CAMBIA ROL</w:t>
+      </w:r>
+      <w:r>
+        <w:rPr>
+          <w:sz w:val="28"/>
+          <w:lang w:val="es-ES"/>
+        </w:rPr>
+        <w:fldChar w:fldCharType="begin"/>
+      </w:r>
+      <w:r>
+        <w:instrText xml:space="preserve"> XE "</w:instrText>
+      </w:r>
+      <w:r>
+        <w:rPr>
+          <w:sz w:val="28"/>
+          <w:lang w:val="es-ES"/>
+        </w:rPr>
+        <w:instrText>DIAGRAMA DE SECUENCIAS</w:instrText>
+      </w:r>
+      <w:r>
+        <w:rPr>
+          <w:sz w:val="28"/>
+        </w:rPr>
+        <w:instrText>:</w:instrText>
+      </w:r>
+      <w:r>
+        <w:instrText>•</w:instrText>
+      </w:r>
+      <w:r>
+        <w:tab/>
+        <w:instrText>ADMINISTRADOR CAMBIA ROL</w:instrText>
+      </w:r>
+      <w:r>
+        <w:instrText xml:space="preserve">" \b \i </w:instrText>
+      </w:r>
+      <w:r>
+        <w:rPr>
+          <w:sz w:val="28"/>
+          <w:lang w:val="es-ES"/>
+        </w:rPr>
+        <w:fldChar w:fldCharType="end"/>
+      </w:r>
+    </w:p>
+    <w:p>
+      <w:pPr>
+        <w:rPr>
+          <w:rFonts w:ascii="Arial" w:hAnsi="Arial" w:cs="Arial"/>
+          <w:b/>
+          <w:i/>
+          <w:sz w:val="36"/>
+        </w:rPr>
+      </w:pPr>
+    </w:p>
+    <w:p>
+      <w:pPr>
+        <w:rPr>
+          <w:rFonts w:ascii="Arial" w:hAnsi="Arial" w:cs="Arial"/>
+          <w:b/>
+          <w:i/>
+          <w:sz w:val="36"/>
+        </w:rPr>
+      </w:pPr>
+      <w:r>
+        <w:rPr>
+          <w:rFonts w:ascii="Arial" w:hAnsi="Arial" w:cs="Arial"/>
+          <w:b/>
+          <w:i/>
+          <w:noProof/>
+          <w:sz w:val="36"/>
+          <w:lang w:val="es-ES" w:eastAsia="es-ES" w:bidi="ar-SA"/>
+        </w:rPr>
+        <w:drawing>
+          <wp:inline distT="0" distB="0" distL="0" distR="0">
+            <wp:extent cx="6332220" cy="2728595"/>
+            <wp:effectExtent l="0" t="0" r="0" b="0"/>
+            <wp:docPr id="16" name="Imagen 16"/>
+            <wp:cNvGraphicFramePr>
+              <a:graphicFrameLocks xmlns:a="http://schemas.openxmlformats.org/drawingml/2006/main" noChangeAspect="1"/>
+            </wp:cNvGraphicFramePr>
+            <a:graphic xmlns:a="http://schemas.openxmlformats.org/drawingml/2006/main">
+              <a:graphicData uri="http://schemas.openxmlformats.org/drawingml/2006/picture">
+                <pic:pic xmlns:pic="http://schemas.openxmlformats.org/drawingml/2006/picture">
+                  <pic:nvPicPr>
+                    <pic:cNvPr id="16" name="Diagrama de Secuencia 5.png"/>
+                    <pic:cNvPicPr/>
+                  </pic:nvPicPr>
+                  <pic:blipFill>
+                    <a:blip r:embed="rId20" cstate="print">
+                      <a:extLst>
+                        <a:ext uri="{28A0092B-C50C-407E-A947-70E740481C1C}">
+                          <a14:useLocalDpi xmlns:a14="http://schemas.microsoft.com/office/drawing/2010/main" val="0"/>
+                        </a:ext>
+                      </a:extLst>
+                    </a:blip>
+                    <a:stretch>
+                      <a:fillRect/>
+                    </a:stretch>
+                  </pic:blipFill>
+                  <pic:spPr>
+                    <a:xfrm>
+                      <a:off x="0" y="0"/>
+                      <a:ext cx="6332220" cy="2728595"/>
+                    </a:xfrm>
+                    <a:prstGeom prst="rect">
+                      <a:avLst/>
+                    </a:prstGeom>
+                  </pic:spPr>
+                </pic:pic>
+              </a:graphicData>
+            </a:graphic>
+          </wp:inline>
+        </w:drawing>
+      </w:r>
+    </w:p>
+    <w:p>
+      <w:pPr>
         <w:rPr>
           <w:rFonts w:ascii="Arial" w:hAnsi="Arial" w:cs="Arial"/>
           <w:b/>
@@ -21200,10 +22189,7 @@
         </w:rPr>
         <w:t>DIAGRAMA DE ENTIDAD RELACION DE LA BASE DE DATOS</w:t>
       </w:r>
-    </w:p>
-    <w:p>
-      <w:pPr>
-        <w:pStyle w:val="Ttulo2"/>
+      <w:r>
         <w:rPr>
           <w:rFonts w:ascii="Arial" w:hAnsi="Arial" w:cs="Arial"/>
           <w:b/>
@@ -21211,7 +22197,34 @@
           <w:color w:val="auto"/>
           <w:sz w:val="32"/>
         </w:rPr>
-      </w:pPr>
+        <w:fldChar w:fldCharType="begin"/>
+      </w:r>
+      <w:r>
+        <w:instrText xml:space="preserve"> XE "</w:instrText>
+      </w:r>
+      <w:r>
+        <w:rPr>
+          <w:rFonts w:ascii="Arial" w:hAnsi="Arial" w:cs="Arial"/>
+          <w:b/>
+          <w:i/>
+          <w:color w:val="auto"/>
+          <w:sz w:val="32"/>
+        </w:rPr>
+        <w:instrText>DIAGRAMA DE ENTIDAD RELACION DE LA BASE DE DATOS</w:instrText>
+      </w:r>
+      <w:r>
+        <w:instrText xml:space="preserve">" \b \i </w:instrText>
+      </w:r>
+      <w:r>
+        <w:rPr>
+          <w:rFonts w:ascii="Arial" w:hAnsi="Arial" w:cs="Arial"/>
+          <w:b/>
+          <w:i/>
+          <w:color w:val="auto"/>
+          <w:sz w:val="32"/>
+        </w:rPr>
+        <w:fldChar w:fldCharType="end"/>
+      </w:r>
     </w:p>
     <w:p/>
     <w:p/>
@@ -21238,7 +22251,7 @@
                     <pic:cNvPicPr/>
                   </pic:nvPicPr>
                   <pic:blipFill rotWithShape="1">
-                    <a:blip r:embed="rId12">
+                    <a:blip r:embed="rId21">
                       <a:extLst>
                         <a:ext uri="{28A0092B-C50C-407E-A947-70E740481C1C}">
                           <a14:useLocalDpi xmlns:a14="http://schemas.microsoft.com/office/drawing/2010/main" val="0"/>
@@ -21292,6 +22305,127 @@
     </w:sectPr>
   </w:body>
 </w:document>
+</file>
+
+<file path=word/numbering.xml><?xml version="1.0" encoding="utf-8"?>
+<w:numbering xmlns:wpc="http://schemas.microsoft.com/office/word/2010/wordprocessingCanvas" xmlns:mc="http://schemas.openxmlformats.org/markup-compatibility/2006" xmlns:o="urn:schemas-microsoft-com:office:office" xmlns:r="http://schemas.openxmlformats.org/officeDocument/2006/relationships" xmlns:m="http://schemas.openxmlformats.org/officeDocument/2006/math" xmlns:v="urn:schemas-microsoft-com:vml" xmlns:wp14="http://schemas.microsoft.com/office/word/2010/wordprocessingDrawing" xmlns:wp="http://schemas.openxmlformats.org/drawingml/2006/wordprocessingDrawing" xmlns:w10="urn:schemas-microsoft-com:office:word" xmlns:w="http://schemas.openxmlformats.org/wordprocessingml/2006/main" xmlns:w14="http://schemas.microsoft.com/office/word/2010/wordml" xmlns:w15="http://schemas.microsoft.com/office/word/2012/wordml" xmlns:wpg="http://schemas.microsoft.com/office/word/2010/wordprocessingGroup" xmlns:wpi="http://schemas.microsoft.com/office/word/2010/wordprocessingInk" xmlns:wne="http://schemas.microsoft.com/office/word/2006/wordml" xmlns:wps="http://schemas.microsoft.com/office/word/2010/wordprocessingShape" mc:Ignorable="w14 w15 wp14">
+  <w:abstractNum w:abstractNumId="0" w15:restartNumberingAfterBreak="0">
+    <w:nsid w:val="503E2495"/>
+    <w:multiLevelType w:val="hybridMultilevel"/>
+    <w:tmpl w:val="7DDA817C"/>
+    <w:lvl w:ilvl="0" w:tplc="0C0A0001">
+      <w:start w:val="1"/>
+      <w:numFmt w:val="bullet"/>
+      <w:lvlText w:val=""/>
+      <w:lvlJc w:val="left"/>
+      <w:pPr>
+        <w:ind w:left="720" w:hanging="360"/>
+      </w:pPr>
+      <w:rPr>
+        <w:rFonts w:ascii="Symbol" w:hAnsi="Symbol" w:hint="default"/>
+      </w:rPr>
+    </w:lvl>
+    <w:lvl w:ilvl="1" w:tplc="0C0A0003" w:tentative="1">
+      <w:start w:val="1"/>
+      <w:numFmt w:val="bullet"/>
+      <w:lvlText w:val="o"/>
+      <w:lvlJc w:val="left"/>
+      <w:pPr>
+        <w:ind w:left="1440" w:hanging="360"/>
+      </w:pPr>
+      <w:rPr>
+        <w:rFonts w:ascii="Courier New" w:hAnsi="Courier New" w:cs="Courier New" w:hint="default"/>
+      </w:rPr>
+    </w:lvl>
+    <w:lvl w:ilvl="2" w:tplc="0C0A0005" w:tentative="1">
+      <w:start w:val="1"/>
+      <w:numFmt w:val="bullet"/>
+      <w:lvlText w:val=""/>
+      <w:lvlJc w:val="left"/>
+      <w:pPr>
+        <w:ind w:left="2160" w:hanging="360"/>
+      </w:pPr>
+      <w:rPr>
+        <w:rFonts w:ascii="Wingdings" w:hAnsi="Wingdings" w:hint="default"/>
+      </w:rPr>
+    </w:lvl>
+    <w:lvl w:ilvl="3" w:tplc="0C0A0001" w:tentative="1">
+      <w:start w:val="1"/>
+      <w:numFmt w:val="bullet"/>
+      <w:lvlText w:val=""/>
+      <w:lvlJc w:val="left"/>
+      <w:pPr>
+        <w:ind w:left="2880" w:hanging="360"/>
+      </w:pPr>
+      <w:rPr>
+        <w:rFonts w:ascii="Symbol" w:hAnsi="Symbol" w:hint="default"/>
+      </w:rPr>
+    </w:lvl>
+    <w:lvl w:ilvl="4" w:tplc="0C0A0003" w:tentative="1">
+      <w:start w:val="1"/>
+      <w:numFmt w:val="bullet"/>
+      <w:lvlText w:val="o"/>
+      <w:lvlJc w:val="left"/>
+      <w:pPr>
+        <w:ind w:left="3600" w:hanging="360"/>
+      </w:pPr>
+      <w:rPr>
+        <w:rFonts w:ascii="Courier New" w:hAnsi="Courier New" w:cs="Courier New" w:hint="default"/>
+      </w:rPr>
+    </w:lvl>
+    <w:lvl w:ilvl="5" w:tplc="0C0A0005" w:tentative="1">
+      <w:start w:val="1"/>
+      <w:numFmt w:val="bullet"/>
+      <w:lvlText w:val=""/>
+      <w:lvlJc w:val="left"/>
+      <w:pPr>
+        <w:ind w:left="4320" w:hanging="360"/>
+      </w:pPr>
+      <w:rPr>
+        <w:rFonts w:ascii="Wingdings" w:hAnsi="Wingdings" w:hint="default"/>
+      </w:rPr>
+    </w:lvl>
+    <w:lvl w:ilvl="6" w:tplc="0C0A0001" w:tentative="1">
+      <w:start w:val="1"/>
+      <w:numFmt w:val="bullet"/>
+      <w:lvlText w:val=""/>
+      <w:lvlJc w:val="left"/>
+      <w:pPr>
+        <w:ind w:left="5040" w:hanging="360"/>
+      </w:pPr>
+      <w:rPr>
+        <w:rFonts w:ascii="Symbol" w:hAnsi="Symbol" w:hint="default"/>
+      </w:rPr>
+    </w:lvl>
+    <w:lvl w:ilvl="7" w:tplc="0C0A0003" w:tentative="1">
+      <w:start w:val="1"/>
+      <w:numFmt w:val="bullet"/>
+      <w:lvlText w:val="o"/>
+      <w:lvlJc w:val="left"/>
+      <w:pPr>
+        <w:ind w:left="5760" w:hanging="360"/>
+      </w:pPr>
+      <w:rPr>
+        <w:rFonts w:ascii="Courier New" w:hAnsi="Courier New" w:cs="Courier New" w:hint="default"/>
+      </w:rPr>
+    </w:lvl>
+    <w:lvl w:ilvl="8" w:tplc="0C0A0005" w:tentative="1">
+      <w:start w:val="1"/>
+      <w:numFmt w:val="bullet"/>
+      <w:lvlText w:val=""/>
+      <w:lvlJc w:val="left"/>
+      <w:pPr>
+        <w:ind w:left="6480" w:hanging="360"/>
+      </w:pPr>
+      <w:rPr>
+        <w:rFonts w:ascii="Wingdings" w:hAnsi="Wingdings" w:hint="default"/>
+      </w:rPr>
+    </w:lvl>
+  </w:abstractNum>
+  <w:num w:numId="1">
+    <w:abstractNumId w:val="0"/>
+  </w:num>
+</w:numbering>
 </file>
 
 <file path=word/styles.xml><?xml version="1.0" encoding="utf-8"?>
@@ -22063,6 +23197,21 @@
       <w:szCs w:val="26"/>
     </w:rPr>
   </w:style>
+  <w:style w:type="paragraph" w:styleId="Prrafodelista">
+    <w:name w:val="List Paragraph"/>
+    <w:basedOn w:val="Normal"/>
+    <w:uiPriority w:val="34"/>
+    <w:qFormat/>
+    <w:rsid w:val="00EF358D"/>
+    <w:pPr>
+      <w:ind w:left="720"/>
+      <w:contextualSpacing/>
+    </w:pPr>
+    <w:rPr>
+      <w:rFonts w:cs="Mangal"/>
+      <w:szCs w:val="21"/>
+    </w:rPr>
+  </w:style>
 </w:styles>
 </file>
 
@@ -22351,7 +23500,7 @@
 </file>
 
 <file path=customXml/itemProps2.xml><?xml version="1.0" encoding="utf-8"?>
-<ds:datastoreItem xmlns:ds="http://schemas.openxmlformats.org/officeDocument/2006/customXml" ds:itemID="{AE214E68-CD86-400F-BC69-1F89A60525DC}">
+<ds:datastoreItem xmlns:ds="http://schemas.openxmlformats.org/officeDocument/2006/customXml" ds:itemID="{676AC4F2-74B3-4D10-AD89-E8BEC17A31AF}">
   <ds:schemaRefs>
     <ds:schemaRef ds:uri="http://schemas.openxmlformats.org/officeDocument/2006/bibliography"/>
   </ds:schemaRefs>

</xml_diff>